<commit_message>
update json.php.docx - Payment API project
</commit_message>
<xml_diff>
--- a/api-docs/Json.php.docx
+++ b/api-docs/Json.php.docx
@@ -241,6 +241,7 @@
                                     <w:dataBinding w:prefixMappings="xmlns:ns0='http://purl.org/dc/elements/1.1/' xmlns:ns1='http://schemas.openxmlformats.org/package/2006/metadata/core-properties' " w:xpath="/ns1:coreProperties[1]/ns0:subject[1]" w:storeItemID="{6C3C8BC8-F283-45AE-878A-BAB7291924A1}"/>
                                     <w:text/>
                                   </w:sdtPr>
+                                  <w:sdtEndPr/>
                                   <w:sdtContent>
                                     <w:r>
                                       <w:rPr>
@@ -317,6 +318,7 @@
                               <w:dataBinding w:prefixMappings="xmlns:ns0='http://purl.org/dc/elements/1.1/' xmlns:ns1='http://schemas.openxmlformats.org/package/2006/metadata/core-properties' " w:xpath="/ns1:coreProperties[1]/ns0:subject[1]" w:storeItemID="{6C3C8BC8-F283-45AE-878A-BAB7291924A1}"/>
                               <w:text/>
                             </w:sdtPr>
+                            <w:sdtEndPr/>
                             <w:sdtContent>
                               <w:r>
                                 <w:rPr>
@@ -391,7 +393,7 @@
                     <pic:cNvPicPr/>
                   </pic:nvPicPr>
                   <pic:blipFill>
-                    <a:blip r:embed="rId5"/>
+                    <a:blip r:embed="rId7"/>
                     <a:stretch>
                       <a:fillRect/>
                     </a:stretch>
@@ -662,21 +664,7 @@
           <w:sz w:val="40"/>
           <w:szCs w:val="40"/>
         </w:rPr>
-        <w:t>so this class is part of the same group of files.</w:t>
-      </w:r>
-      <w:r>
-        <w:rPr>
-          <w:sz w:val="40"/>
-          <w:szCs w:val="40"/>
-        </w:rPr>
-        <w:t xml:space="preserve"> We use it by </w:t>
-      </w:r>
-      <w:r>
-        <w:rPr>
-          <w:sz w:val="40"/>
-          <w:szCs w:val="40"/>
-        </w:rPr>
-        <w:t>use App\Json</w:t>
+        <w:t>so this class is part of the same group of files. We use it by use App\Json</w:t>
       </w:r>
     </w:p>
     <w:p>
@@ -777,14 +765,7 @@
           <w:sz w:val="40"/>
           <w:szCs w:val="40"/>
         </w:rPr>
-        <w:t xml:space="preserve"> want it to be extended or changed. </w:t>
-      </w:r>
-      <w:r>
-        <w:rPr>
-          <w:sz w:val="40"/>
-          <w:szCs w:val="40"/>
-        </w:rPr>
-        <w:t>We named it Json it has two functions: ok for success messages and error for error messages</w:t>
+        <w:t xml:space="preserve"> want it to be extended or changed. We named it Json it has two functions: ok for success messages and error for error messages</w:t>
       </w:r>
     </w:p>
     <w:p>
@@ -882,7 +863,21 @@
           <w:sz w:val="40"/>
           <w:szCs w:val="40"/>
         </w:rPr>
-        <w:t>We create a function called ok it has two attributes:</w:t>
+        <w:t>We create a function called ok</w:t>
+      </w:r>
+      <w:r>
+        <w:rPr>
+          <w:sz w:val="40"/>
+          <w:szCs w:val="40"/>
+        </w:rPr>
+        <w:t xml:space="preserve">, it responsible for the success message </w:t>
+      </w:r>
+      <w:r>
+        <w:rPr>
+          <w:sz w:val="40"/>
+          <w:szCs w:val="40"/>
+        </w:rPr>
+        <w:t>it has two attributes:</w:t>
       </w:r>
     </w:p>
     <w:p>
@@ -965,6 +960,1102 @@
         <w:rPr>
           <w:rFonts w:ascii="Consolas" w:eastAsia="Times New Roman" w:hAnsi="Consolas" w:cs="Times New Roman"/>
           <w:color w:val="CCCCCC"/>
+          <w:sz w:val="28"/>
+          <w:szCs w:val="28"/>
+          <w:lang w:eastAsia="en-GB"/>
+        </w:rPr>
+      </w:pPr>
+      <w:r>
+        <w:rPr>
+          <w:rFonts w:ascii="Consolas" w:eastAsia="Times New Roman" w:hAnsi="Consolas" w:cs="Times New Roman"/>
+          <w:color w:val="569CD6"/>
+          <w:sz w:val="28"/>
+          <w:szCs w:val="28"/>
+          <w:lang w:eastAsia="en-GB"/>
+        </w:rPr>
+        <w:lastRenderedPageBreak/>
+        <w:t>public</w:t>
+      </w:r>
+      <w:r>
+        <w:rPr>
+          <w:rFonts w:ascii="Consolas" w:eastAsia="Times New Roman" w:hAnsi="Consolas" w:cs="Times New Roman"/>
+          <w:color w:val="D4D4D4"/>
+          <w:sz w:val="28"/>
+          <w:szCs w:val="28"/>
+          <w:lang w:eastAsia="en-GB"/>
+        </w:rPr>
+        <w:t xml:space="preserve"> </w:t>
+      </w:r>
+      <w:r>
+        <w:rPr>
+          <w:rFonts w:ascii="Consolas" w:eastAsia="Times New Roman" w:hAnsi="Consolas" w:cs="Times New Roman"/>
+          <w:color w:val="569CD6"/>
+          <w:sz w:val="28"/>
+          <w:szCs w:val="28"/>
+          <w:lang w:eastAsia="en-GB"/>
+        </w:rPr>
+        <w:t>static</w:t>
+      </w:r>
+      <w:r>
+        <w:rPr>
+          <w:rFonts w:ascii="Consolas" w:eastAsia="Times New Roman" w:hAnsi="Consolas" w:cs="Times New Roman"/>
+          <w:color w:val="D4D4D4"/>
+          <w:sz w:val="28"/>
+          <w:szCs w:val="28"/>
+          <w:lang w:eastAsia="en-GB"/>
+        </w:rPr>
+        <w:t xml:space="preserve"> </w:t>
+      </w:r>
+      <w:r>
+        <w:rPr>
+          <w:rFonts w:ascii="Consolas" w:eastAsia="Times New Roman" w:hAnsi="Consolas" w:cs="Times New Roman"/>
+          <w:color w:val="569CD6"/>
+          <w:sz w:val="28"/>
+          <w:szCs w:val="28"/>
+          <w:lang w:eastAsia="en-GB"/>
+        </w:rPr>
+        <w:t>function</w:t>
+      </w:r>
+      <w:r>
+        <w:rPr>
+          <w:rFonts w:ascii="Consolas" w:eastAsia="Times New Roman" w:hAnsi="Consolas" w:cs="Times New Roman"/>
+          <w:color w:val="D4D4D4"/>
+          <w:sz w:val="28"/>
+          <w:szCs w:val="28"/>
+          <w:lang w:eastAsia="en-GB"/>
+        </w:rPr>
+        <w:t xml:space="preserve"> </w:t>
+      </w:r>
+      <w:proofErr w:type="gramStart"/>
+      <w:r>
+        <w:rPr>
+          <w:rFonts w:ascii="Consolas" w:eastAsia="Times New Roman" w:hAnsi="Consolas" w:cs="Times New Roman"/>
+          <w:color w:val="DCDCAA"/>
+          <w:sz w:val="28"/>
+          <w:szCs w:val="28"/>
+          <w:lang w:eastAsia="en-GB"/>
+        </w:rPr>
+        <w:t>ok</w:t>
+      </w:r>
+      <w:r>
+        <w:rPr>
+          <w:rFonts w:ascii="Consolas" w:eastAsia="Times New Roman" w:hAnsi="Consolas" w:cs="Times New Roman"/>
+          <w:color w:val="D4D4D4"/>
+          <w:sz w:val="28"/>
+          <w:szCs w:val="28"/>
+          <w:lang w:eastAsia="en-GB"/>
+        </w:rPr>
+        <w:t>(</w:t>
+      </w:r>
+      <w:proofErr w:type="gramEnd"/>
+      <w:r>
+        <w:rPr>
+          <w:rFonts w:ascii="Consolas" w:eastAsia="Times New Roman" w:hAnsi="Consolas" w:cs="Times New Roman"/>
+          <w:color w:val="569CD6"/>
+          <w:sz w:val="28"/>
+          <w:szCs w:val="28"/>
+          <w:lang w:eastAsia="en-GB"/>
+        </w:rPr>
+        <w:t>int</w:t>
+      </w:r>
+      <w:r>
+        <w:rPr>
+          <w:rFonts w:ascii="Consolas" w:eastAsia="Times New Roman" w:hAnsi="Consolas" w:cs="Times New Roman"/>
+          <w:color w:val="D4D4D4"/>
+          <w:sz w:val="28"/>
+          <w:szCs w:val="28"/>
+          <w:lang w:eastAsia="en-GB"/>
+        </w:rPr>
+        <w:t xml:space="preserve"> </w:t>
+      </w:r>
+      <w:r>
+        <w:rPr>
+          <w:rFonts w:ascii="Consolas" w:eastAsia="Times New Roman" w:hAnsi="Consolas" w:cs="Times New Roman"/>
+          <w:color w:val="9CDCFE"/>
+          <w:sz w:val="28"/>
+          <w:szCs w:val="28"/>
+          <w:lang w:eastAsia="en-GB"/>
+        </w:rPr>
+        <w:t>$code</w:t>
+      </w:r>
+      <w:r>
+        <w:rPr>
+          <w:rFonts w:ascii="Consolas" w:eastAsia="Times New Roman" w:hAnsi="Consolas" w:cs="Times New Roman"/>
+          <w:color w:val="D4D4D4"/>
+          <w:sz w:val="28"/>
+          <w:szCs w:val="28"/>
+          <w:lang w:eastAsia="en-GB"/>
+        </w:rPr>
+        <w:t xml:space="preserve">, </w:t>
+      </w:r>
+      <w:r>
+        <w:rPr>
+          <w:rFonts w:ascii="Consolas" w:eastAsia="Times New Roman" w:hAnsi="Consolas" w:cs="Times New Roman"/>
+          <w:color w:val="569CD6"/>
+          <w:sz w:val="28"/>
+          <w:szCs w:val="28"/>
+          <w:lang w:eastAsia="en-GB"/>
+        </w:rPr>
+        <w:t>array</w:t>
+      </w:r>
+      <w:r>
+        <w:rPr>
+          <w:rFonts w:ascii="Consolas" w:eastAsia="Times New Roman" w:hAnsi="Consolas" w:cs="Times New Roman"/>
+          <w:color w:val="D4D4D4"/>
+          <w:sz w:val="28"/>
+          <w:szCs w:val="28"/>
+          <w:lang w:eastAsia="en-GB"/>
+        </w:rPr>
+        <w:t xml:space="preserve"> </w:t>
+      </w:r>
+      <w:r>
+        <w:rPr>
+          <w:rFonts w:ascii="Consolas" w:eastAsia="Times New Roman" w:hAnsi="Consolas" w:cs="Times New Roman"/>
+          <w:color w:val="9CDCFE"/>
+          <w:sz w:val="28"/>
+          <w:szCs w:val="28"/>
+          <w:lang w:eastAsia="en-GB"/>
+        </w:rPr>
+        <w:t>$data</w:t>
+      </w:r>
+      <w:r>
+        <w:rPr>
+          <w:rFonts w:ascii="Consolas" w:eastAsia="Times New Roman" w:hAnsi="Consolas" w:cs="Times New Roman"/>
+          <w:color w:val="D4D4D4"/>
+          <w:sz w:val="28"/>
+          <w:szCs w:val="28"/>
+          <w:lang w:eastAsia="en-GB"/>
+        </w:rPr>
+        <w:t>){</w:t>
+      </w:r>
+    </w:p>
+    <w:p>
+      <w:pPr>
+        <w:rPr>
+          <w:b/>
+          <w:bCs/>
+          <w:sz w:val="40"/>
+          <w:szCs w:val="40"/>
+          <w:lang w:val="en-US" w:bidi="ar-BH"/>
+        </w:rPr>
+      </w:pPr>
+      <w:r>
+        <w:rPr>
+          <w:sz w:val="40"/>
+          <w:szCs w:val="40"/>
+          <w:lang w:val="en-US" w:bidi="ar-BH"/>
+        </w:rPr>
+        <w:t>For</w:t>
+      </w:r>
+      <w:r>
+        <w:rPr>
+          <w:sz w:val="40"/>
+          <w:szCs w:val="40"/>
+          <w:lang w:val="en-US" w:bidi="ar-BH"/>
+        </w:rPr>
+        <w:t xml:space="preserve"> the client to read the data correctly</w:t>
+      </w:r>
+      <w:r>
+        <w:rPr>
+          <w:sz w:val="40"/>
+          <w:szCs w:val="40"/>
+          <w:lang w:val="en-US" w:bidi="ar-BH"/>
+        </w:rPr>
+        <w:t>,</w:t>
+      </w:r>
+      <w:r>
+        <w:rPr>
+          <w:sz w:val="40"/>
+          <w:szCs w:val="40"/>
+          <w:lang w:val="en-US" w:bidi="ar-BH"/>
+        </w:rPr>
+        <w:t xml:space="preserve"> we set HTTP header</w:t>
+      </w:r>
+      <w:r>
+        <w:rPr>
+          <w:sz w:val="40"/>
+          <w:szCs w:val="40"/>
+          <w:lang w:val="en-US" w:bidi="ar-BH"/>
+        </w:rPr>
+        <w:t xml:space="preserve"> to tell the browser or client that the response will be in JSON format and encoded in </w:t>
+      </w:r>
+      <w:r>
+        <w:rPr>
+          <w:b/>
+          <w:bCs/>
+          <w:sz w:val="40"/>
+          <w:szCs w:val="40"/>
+          <w:lang w:val="en-US" w:bidi="ar-BH"/>
+        </w:rPr>
+        <w:t>utf-8</w:t>
+      </w:r>
+    </w:p>
+    <w:p>
+      <w:pPr>
+        <w:shd w:val="clear" w:color="auto" w:fill="1F1F1F"/>
+        <w:spacing w:after="0" w:line="285" w:lineRule="atLeast"/>
+        <w:rPr>
+          <w:rFonts w:ascii="Consolas" w:eastAsia="Times New Roman" w:hAnsi="Consolas" w:cs="Times New Roman"/>
+          <w:color w:val="CCCCCC"/>
+          <w:sz w:val="28"/>
+          <w:szCs w:val="28"/>
+          <w:lang w:eastAsia="en-GB"/>
+        </w:rPr>
+      </w:pPr>
+      <w:proofErr w:type="gramStart"/>
+      <w:r>
+        <w:rPr>
+          <w:rFonts w:ascii="Consolas" w:eastAsia="Times New Roman" w:hAnsi="Consolas" w:cs="Times New Roman"/>
+          <w:color w:val="DCDCAA"/>
+          <w:sz w:val="28"/>
+          <w:szCs w:val="28"/>
+          <w:lang w:eastAsia="en-GB"/>
+        </w:rPr>
+        <w:t>header</w:t>
+      </w:r>
+      <w:r>
+        <w:rPr>
+          <w:rFonts w:ascii="Consolas" w:eastAsia="Times New Roman" w:hAnsi="Consolas" w:cs="Times New Roman"/>
+          <w:color w:val="D4D4D4"/>
+          <w:sz w:val="28"/>
+          <w:szCs w:val="28"/>
+          <w:lang w:eastAsia="en-GB"/>
+        </w:rPr>
+        <w:t>(</w:t>
+      </w:r>
+      <w:proofErr w:type="gramEnd"/>
+      <w:r>
+        <w:rPr>
+          <w:rFonts w:ascii="Consolas" w:eastAsia="Times New Roman" w:hAnsi="Consolas" w:cs="Times New Roman"/>
+          <w:color w:val="CE9178"/>
+          <w:sz w:val="28"/>
+          <w:szCs w:val="28"/>
+          <w:lang w:eastAsia="en-GB"/>
+        </w:rPr>
+        <w:t>'Content-Type: application/json; charset=utf-8'</w:t>
+      </w:r>
+      <w:r>
+        <w:rPr>
+          <w:rFonts w:ascii="Consolas" w:eastAsia="Times New Roman" w:hAnsi="Consolas" w:cs="Times New Roman"/>
+          <w:color w:val="D4D4D4"/>
+          <w:sz w:val="28"/>
+          <w:szCs w:val="28"/>
+          <w:lang w:eastAsia="en-GB"/>
+        </w:rPr>
+        <w:t>);</w:t>
+      </w:r>
+    </w:p>
+    <w:p>
+      <w:pPr>
+        <w:rPr>
+          <w:sz w:val="40"/>
+          <w:szCs w:val="40"/>
+        </w:rPr>
+      </w:pPr>
+    </w:p>
+    <w:p>
+      <w:pPr>
+        <w:rPr>
+          <w:sz w:val="40"/>
+          <w:szCs w:val="40"/>
+        </w:rPr>
+      </w:pPr>
+      <w:r>
+        <w:rPr>
+          <w:sz w:val="40"/>
+          <w:szCs w:val="40"/>
+        </w:rPr>
+        <w:t xml:space="preserve">We send the </w:t>
+      </w:r>
+      <w:r>
+        <w:rPr>
+          <w:rStyle w:val="Strong"/>
+          <w:sz w:val="40"/>
+          <w:szCs w:val="40"/>
+        </w:rPr>
+        <w:t>HTTP status code</w:t>
+      </w:r>
+      <w:r>
+        <w:rPr>
+          <w:sz w:val="40"/>
+          <w:szCs w:val="40"/>
+        </w:rPr>
+        <w:t xml:space="preserve"> that came from the function parameter</w:t>
+      </w:r>
+      <w:r>
+        <w:rPr>
+          <w:sz w:val="40"/>
+          <w:szCs w:val="40"/>
+        </w:rPr>
+        <w:t xml:space="preserve"> </w:t>
+      </w:r>
+      <w:r>
+        <w:rPr>
+          <w:b/>
+          <w:bCs/>
+          <w:sz w:val="40"/>
+          <w:szCs w:val="40"/>
+        </w:rPr>
+        <w:t>$code</w:t>
+      </w:r>
+      <w:r>
+        <w:rPr>
+          <w:b/>
+          <w:bCs/>
+          <w:sz w:val="40"/>
+          <w:szCs w:val="40"/>
+        </w:rPr>
+        <w:t xml:space="preserve">, </w:t>
+      </w:r>
+      <w:r>
+        <w:rPr>
+          <w:sz w:val="40"/>
+          <w:szCs w:val="40"/>
+        </w:rPr>
+        <w:t xml:space="preserve">which will let the client know whether the request </w:t>
+      </w:r>
+      <w:r>
+        <w:rPr>
+          <w:sz w:val="40"/>
+          <w:szCs w:val="40"/>
+        </w:rPr>
+        <w:t>succeeded or failed before even reading</w:t>
+      </w:r>
+      <w:r>
+        <w:rPr>
+          <w:sz w:val="40"/>
+          <w:szCs w:val="40"/>
+        </w:rPr>
+        <w:t xml:space="preserve"> </w:t>
+      </w:r>
+    </w:p>
+    <w:p>
+      <w:pPr>
+        <w:shd w:val="clear" w:color="auto" w:fill="1F1F1F"/>
+        <w:spacing w:after="0" w:line="285" w:lineRule="atLeast"/>
+        <w:rPr>
+          <w:rFonts w:ascii="Consolas" w:eastAsia="Times New Roman" w:hAnsi="Consolas" w:cs="Times New Roman"/>
+          <w:color w:val="CCCCCC"/>
+          <w:sz w:val="32"/>
+          <w:szCs w:val="32"/>
+          <w:lang w:eastAsia="en-GB"/>
+        </w:rPr>
+      </w:pPr>
+      <w:proofErr w:type="spellStart"/>
+      <w:r>
+        <w:rPr>
+          <w:rFonts w:ascii="Consolas" w:eastAsia="Times New Roman" w:hAnsi="Consolas" w:cs="Times New Roman"/>
+          <w:color w:val="DCDCAA"/>
+          <w:sz w:val="32"/>
+          <w:szCs w:val="32"/>
+          <w:lang w:eastAsia="en-GB"/>
+        </w:rPr>
+        <w:t>http_response_code</w:t>
+      </w:r>
+      <w:proofErr w:type="spellEnd"/>
+      <w:r>
+        <w:rPr>
+          <w:rFonts w:ascii="Consolas" w:eastAsia="Times New Roman" w:hAnsi="Consolas" w:cs="Times New Roman"/>
+          <w:color w:val="D4D4D4"/>
+          <w:sz w:val="32"/>
+          <w:szCs w:val="32"/>
+          <w:lang w:eastAsia="en-GB"/>
+        </w:rPr>
+        <w:t>(</w:t>
+      </w:r>
+      <w:r>
+        <w:rPr>
+          <w:rFonts w:ascii="Consolas" w:eastAsia="Times New Roman" w:hAnsi="Consolas" w:cs="Times New Roman"/>
+          <w:color w:val="9CDCFE"/>
+          <w:sz w:val="32"/>
+          <w:szCs w:val="32"/>
+          <w:lang w:eastAsia="en-GB"/>
+        </w:rPr>
+        <w:t>$code</w:t>
+      </w:r>
+      <w:proofErr w:type="gramStart"/>
+      <w:r>
+        <w:rPr>
+          <w:rFonts w:ascii="Consolas" w:eastAsia="Times New Roman" w:hAnsi="Consolas" w:cs="Times New Roman"/>
+          <w:color w:val="D4D4D4"/>
+          <w:sz w:val="32"/>
+          <w:szCs w:val="32"/>
+          <w:lang w:eastAsia="en-GB"/>
+        </w:rPr>
+        <w:t>);</w:t>
+      </w:r>
+      <w:proofErr w:type="gramEnd"/>
+    </w:p>
+    <w:p>
+      <w:pPr>
+        <w:rPr>
+          <w:sz w:val="40"/>
+          <w:szCs w:val="40"/>
+          <w:lang w:bidi="ar-BH"/>
+        </w:rPr>
+      </w:pPr>
+    </w:p>
+    <w:p>
+      <w:pPr>
+        <w:rPr>
+          <w:sz w:val="40"/>
+          <w:szCs w:val="40"/>
+          <w:lang w:bidi="ar-BH"/>
+        </w:rPr>
+      </w:pPr>
+      <w:r>
+        <w:rPr>
+          <w:sz w:val="40"/>
+          <w:szCs w:val="40"/>
+          <w:lang w:bidi="ar-BH"/>
+        </w:rPr>
+        <w:t xml:space="preserve">we convert </w:t>
+      </w:r>
+      <w:r>
+        <w:rPr>
+          <w:sz w:val="40"/>
+          <w:szCs w:val="40"/>
+          <w:lang w:bidi="ar-BH"/>
+        </w:rPr>
+        <w:t xml:space="preserve">a </w:t>
+      </w:r>
+      <w:r>
+        <w:rPr>
+          <w:sz w:val="40"/>
+          <w:szCs w:val="40"/>
+          <w:lang w:bidi="ar-BH"/>
+        </w:rPr>
+        <w:t xml:space="preserve">PHP array or object </w:t>
+      </w:r>
+      <w:r>
+        <w:rPr>
+          <w:sz w:val="40"/>
+          <w:szCs w:val="40"/>
+          <w:lang w:bidi="ar-BH"/>
+        </w:rPr>
+        <w:t xml:space="preserve">into </w:t>
+      </w:r>
+      <w:r>
+        <w:rPr>
+          <w:sz w:val="40"/>
+          <w:szCs w:val="40"/>
+          <w:lang w:bidi="ar-BH"/>
+        </w:rPr>
+        <w:t xml:space="preserve">a </w:t>
+      </w:r>
+      <w:r>
+        <w:rPr>
+          <w:sz w:val="40"/>
+          <w:szCs w:val="40"/>
+          <w:lang w:bidi="ar-BH"/>
+        </w:rPr>
+        <w:t xml:space="preserve">JSON string </w:t>
+      </w:r>
+      <w:r>
+        <w:rPr>
+          <w:sz w:val="40"/>
+          <w:szCs w:val="40"/>
+          <w:lang w:bidi="ar-BH"/>
+        </w:rPr>
+        <w:t xml:space="preserve">using </w:t>
+      </w:r>
+      <w:proofErr w:type="spellStart"/>
+      <w:r>
+        <w:rPr>
+          <w:b/>
+          <w:bCs/>
+          <w:sz w:val="40"/>
+          <w:szCs w:val="40"/>
+          <w:lang w:bidi="ar-BH"/>
+        </w:rPr>
+        <w:t>json_</w:t>
+      </w:r>
+      <w:proofErr w:type="gramStart"/>
+      <w:r>
+        <w:rPr>
+          <w:b/>
+          <w:bCs/>
+          <w:sz w:val="40"/>
+          <w:szCs w:val="40"/>
+          <w:lang w:bidi="ar-BH"/>
+        </w:rPr>
+        <w:t>encode</w:t>
+      </w:r>
+      <w:proofErr w:type="spellEnd"/>
+      <w:r>
+        <w:rPr>
+          <w:b/>
+          <w:bCs/>
+          <w:sz w:val="40"/>
+          <w:szCs w:val="40"/>
+          <w:lang w:bidi="ar-BH"/>
+        </w:rPr>
+        <w:t>(</w:t>
+      </w:r>
+      <w:proofErr w:type="gramEnd"/>
+      <w:r>
+        <w:rPr>
+          <w:b/>
+          <w:bCs/>
+          <w:sz w:val="40"/>
+          <w:szCs w:val="40"/>
+          <w:lang w:bidi="ar-BH"/>
+        </w:rPr>
+        <w:t>)</w:t>
+      </w:r>
+      <w:r>
+        <w:rPr>
+          <w:b/>
+          <w:bCs/>
+          <w:sz w:val="40"/>
+          <w:szCs w:val="40"/>
+          <w:lang w:bidi="ar-BH"/>
+        </w:rPr>
+        <w:t>,</w:t>
+      </w:r>
+      <w:r>
+        <w:rPr>
+          <w:b/>
+          <w:bCs/>
+          <w:sz w:val="40"/>
+          <w:szCs w:val="40"/>
+          <w:lang w:bidi="ar-BH"/>
+        </w:rPr>
+        <w:t xml:space="preserve"> </w:t>
+      </w:r>
+      <w:r>
+        <w:rPr>
+          <w:sz w:val="40"/>
+          <w:szCs w:val="40"/>
+          <w:lang w:bidi="ar-BH"/>
+        </w:rPr>
+        <w:t>which can be sent to the client</w:t>
+      </w:r>
+    </w:p>
+    <w:p>
+      <w:pPr>
+        <w:rPr>
+          <w:sz w:val="28"/>
+          <w:szCs w:val="28"/>
+          <w:lang w:bidi="ar-BH"/>
+        </w:rPr>
+      </w:pPr>
+      <w:r>
+        <w:rPr>
+          <w:b/>
+          <w:bCs/>
+          <w:sz w:val="28"/>
+          <w:szCs w:val="28"/>
+          <w:lang w:bidi="ar-BH"/>
+        </w:rPr>
+        <w:t>$data:</w:t>
+      </w:r>
+      <w:r>
+        <w:rPr>
+          <w:sz w:val="28"/>
+          <w:szCs w:val="28"/>
+          <w:lang w:bidi="ar-BH"/>
+        </w:rPr>
+        <w:t xml:space="preserve"> is the array we passed into the function</w:t>
+      </w:r>
+    </w:p>
+    <w:p>
+      <w:pPr>
+        <w:rPr>
+          <w:sz w:val="40"/>
+          <w:szCs w:val="40"/>
+          <w:lang w:bidi="ar-BH"/>
+        </w:rPr>
+      </w:pPr>
+      <w:r>
+        <w:rPr>
+          <w:sz w:val="40"/>
+          <w:szCs w:val="40"/>
+          <w:lang w:bidi="ar-BH"/>
+        </w:rPr>
+        <w:t xml:space="preserve">we use a special flag that tells PHP not to escape forward slashes </w:t>
+      </w:r>
+      <w:r>
+        <w:rPr>
+          <w:b/>
+          <w:bCs/>
+          <w:sz w:val="40"/>
+          <w:szCs w:val="40"/>
+          <w:lang w:bidi="ar-BH"/>
+        </w:rPr>
+        <w:t>/</w:t>
+      </w:r>
+      <w:r>
+        <w:rPr>
+          <w:sz w:val="40"/>
+          <w:szCs w:val="40"/>
+          <w:lang w:bidi="ar-BH"/>
+        </w:rPr>
+        <w:t xml:space="preserve"> in the output</w:t>
+      </w:r>
+      <w:r>
+        <w:rPr>
+          <w:sz w:val="40"/>
+          <w:szCs w:val="40"/>
+          <w:lang w:bidi="ar-BH"/>
+        </w:rPr>
+        <w:t>,</w:t>
+      </w:r>
+      <w:r>
+        <w:rPr>
+          <w:sz w:val="40"/>
+          <w:szCs w:val="40"/>
+          <w:lang w:bidi="ar-BH"/>
+        </w:rPr>
+        <w:t xml:space="preserve"> and we exit</w:t>
+      </w:r>
+    </w:p>
+    <w:p>
+      <w:pPr>
+        <w:shd w:val="clear" w:color="auto" w:fill="1F1F1F"/>
+        <w:spacing w:after="0" w:line="285" w:lineRule="atLeast"/>
+        <w:rPr>
+          <w:rFonts w:ascii="Consolas" w:eastAsia="Times New Roman" w:hAnsi="Consolas" w:cs="Times New Roman"/>
+          <w:color w:val="D4D4D4"/>
+          <w:sz w:val="21"/>
+          <w:szCs w:val="21"/>
+          <w:lang w:eastAsia="en-GB"/>
+        </w:rPr>
+      </w:pPr>
+      <w:r>
+        <w:rPr>
+          <w:rFonts w:ascii="Consolas" w:eastAsia="Times New Roman" w:hAnsi="Consolas" w:cs="Times New Roman"/>
+          <w:color w:val="DCDCAA"/>
+          <w:sz w:val="21"/>
+          <w:szCs w:val="21"/>
+          <w:lang w:eastAsia="en-GB"/>
+        </w:rPr>
+        <w:t>echo</w:t>
+      </w:r>
+      <w:r>
+        <w:rPr>
+          <w:rFonts w:ascii="Consolas" w:eastAsia="Times New Roman" w:hAnsi="Consolas" w:cs="Times New Roman"/>
+          <w:color w:val="D4D4D4"/>
+          <w:sz w:val="21"/>
+          <w:szCs w:val="21"/>
+          <w:lang w:eastAsia="en-GB"/>
+        </w:rPr>
+        <w:t xml:space="preserve"> </w:t>
+      </w:r>
+      <w:proofErr w:type="spellStart"/>
+      <w:r>
+        <w:rPr>
+          <w:rFonts w:ascii="Consolas" w:eastAsia="Times New Roman" w:hAnsi="Consolas" w:cs="Times New Roman"/>
+          <w:color w:val="DCDCAA"/>
+          <w:sz w:val="21"/>
+          <w:szCs w:val="21"/>
+          <w:lang w:eastAsia="en-GB"/>
+        </w:rPr>
+        <w:t>json_</w:t>
+      </w:r>
+      <w:proofErr w:type="gramStart"/>
+      <w:r>
+        <w:rPr>
+          <w:rFonts w:ascii="Consolas" w:eastAsia="Times New Roman" w:hAnsi="Consolas" w:cs="Times New Roman"/>
+          <w:color w:val="DCDCAA"/>
+          <w:sz w:val="21"/>
+          <w:szCs w:val="21"/>
+          <w:lang w:eastAsia="en-GB"/>
+        </w:rPr>
+        <w:t>encode</w:t>
+      </w:r>
+      <w:proofErr w:type="spellEnd"/>
+      <w:r>
+        <w:rPr>
+          <w:rFonts w:ascii="Consolas" w:eastAsia="Times New Roman" w:hAnsi="Consolas" w:cs="Times New Roman"/>
+          <w:color w:val="D4D4D4"/>
+          <w:sz w:val="21"/>
+          <w:szCs w:val="21"/>
+          <w:lang w:eastAsia="en-GB"/>
+        </w:rPr>
+        <w:t>(</w:t>
+      </w:r>
+      <w:proofErr w:type="gramEnd"/>
+      <w:r>
+        <w:rPr>
+          <w:rFonts w:ascii="Consolas" w:eastAsia="Times New Roman" w:hAnsi="Consolas" w:cs="Times New Roman"/>
+          <w:color w:val="9CDCFE"/>
+          <w:sz w:val="21"/>
+          <w:szCs w:val="21"/>
+          <w:lang w:eastAsia="en-GB"/>
+        </w:rPr>
+        <w:t>$data</w:t>
+      </w:r>
+      <w:r>
+        <w:rPr>
+          <w:rFonts w:ascii="Consolas" w:eastAsia="Times New Roman" w:hAnsi="Consolas" w:cs="Times New Roman"/>
+          <w:color w:val="D4D4D4"/>
+          <w:sz w:val="21"/>
+          <w:szCs w:val="21"/>
+          <w:lang w:eastAsia="en-GB"/>
+        </w:rPr>
+        <w:t>, JSON_UNESCAPED_SLASHES);</w:t>
+      </w:r>
+    </w:p>
+    <w:p>
+      <w:pPr>
+        <w:shd w:val="clear" w:color="auto" w:fill="1F1F1F"/>
+        <w:spacing w:after="0" w:line="285" w:lineRule="atLeast"/>
+        <w:rPr>
+          <w:rFonts w:ascii="Consolas" w:eastAsia="Times New Roman" w:hAnsi="Consolas" w:cs="Times New Roman"/>
+          <w:color w:val="CCCCCC"/>
+          <w:sz w:val="21"/>
+          <w:szCs w:val="21"/>
+          <w:lang w:eastAsia="en-GB"/>
+        </w:rPr>
+      </w:pPr>
+      <w:proofErr w:type="gramStart"/>
+      <w:r>
+        <w:rPr>
+          <w:rFonts w:ascii="Consolas" w:eastAsia="Times New Roman" w:hAnsi="Consolas" w:cs="Times New Roman"/>
+          <w:color w:val="C586C0"/>
+          <w:sz w:val="21"/>
+          <w:szCs w:val="21"/>
+          <w:lang w:eastAsia="en-GB"/>
+        </w:rPr>
+        <w:t>exit</w:t>
+      </w:r>
+      <w:r>
+        <w:rPr>
+          <w:rFonts w:ascii="Consolas" w:eastAsia="Times New Roman" w:hAnsi="Consolas" w:cs="Times New Roman"/>
+          <w:color w:val="D4D4D4"/>
+          <w:sz w:val="21"/>
+          <w:szCs w:val="21"/>
+          <w:lang w:eastAsia="en-GB"/>
+        </w:rPr>
+        <w:t>;</w:t>
+      </w:r>
+      <w:proofErr w:type="gramEnd"/>
+    </w:p>
+    <w:p>
+      <w:pPr>
+        <w:rPr>
+          <w:sz w:val="28"/>
+          <w:szCs w:val="28"/>
+        </w:rPr>
+      </w:pPr>
+    </w:p>
+    <w:p>
+      <w:pPr>
+        <w:rPr>
+          <w:sz w:val="28"/>
+          <w:szCs w:val="28"/>
+        </w:rPr>
+      </w:pPr>
+      <w:r>
+        <w:rPr>
+          <w:sz w:val="28"/>
+          <w:szCs w:val="28"/>
+        </w:rPr>
+        <w:t xml:space="preserve">We create a function called </w:t>
+      </w:r>
+      <w:r>
+        <w:rPr>
+          <w:sz w:val="28"/>
+          <w:szCs w:val="28"/>
+        </w:rPr>
+        <w:t>error</w:t>
+      </w:r>
+      <w:r>
+        <w:rPr>
+          <w:sz w:val="28"/>
+          <w:szCs w:val="28"/>
+        </w:rPr>
+        <w:t xml:space="preserve">, it responsible for the </w:t>
+      </w:r>
+      <w:r>
+        <w:rPr>
+          <w:sz w:val="28"/>
+          <w:szCs w:val="28"/>
+        </w:rPr>
+        <w:t>error</w:t>
+      </w:r>
+      <w:r>
+        <w:rPr>
+          <w:sz w:val="28"/>
+          <w:szCs w:val="28"/>
+        </w:rPr>
+        <w:t xml:space="preserve"> message</w:t>
+      </w:r>
+      <w:r>
+        <w:rPr>
+          <w:sz w:val="28"/>
+          <w:szCs w:val="28"/>
+        </w:rPr>
+        <w:t>. It</w:t>
+      </w:r>
+      <w:r>
+        <w:rPr>
+          <w:sz w:val="28"/>
+          <w:szCs w:val="28"/>
+        </w:rPr>
+        <w:t xml:space="preserve"> has </w:t>
+      </w:r>
+      <w:r>
+        <w:rPr>
+          <w:sz w:val="28"/>
+          <w:szCs w:val="28"/>
+        </w:rPr>
+        <w:t>three</w:t>
+      </w:r>
+      <w:r>
+        <w:rPr>
+          <w:sz w:val="28"/>
+          <w:szCs w:val="28"/>
+        </w:rPr>
+        <w:t xml:space="preserve"> attributes:</w:t>
+      </w:r>
+    </w:p>
+    <w:p>
+      <w:pPr>
+        <w:rPr>
+          <w:sz w:val="30"/>
+          <w:szCs w:val="30"/>
+        </w:rPr>
+      </w:pPr>
+      <w:r>
+        <w:rPr>
+          <w:b/>
+          <w:bCs/>
+          <w:sz w:val="30"/>
+          <w:szCs w:val="30"/>
+        </w:rPr>
+        <w:t xml:space="preserve">int $code: </w:t>
+      </w:r>
+      <w:r>
+        <w:rPr>
+          <w:sz w:val="30"/>
+          <w:szCs w:val="30"/>
+        </w:rPr>
+        <w:t xml:space="preserve">it has the HTTP status code, such as </w:t>
+      </w:r>
+      <w:r>
+        <w:rPr>
+          <w:sz w:val="30"/>
+          <w:szCs w:val="30"/>
+        </w:rPr>
+        <w:t>400</w:t>
+      </w:r>
+      <w:r>
+        <w:rPr>
+          <w:sz w:val="30"/>
+          <w:szCs w:val="30"/>
+        </w:rPr>
+        <w:t xml:space="preserve">, </w:t>
+      </w:r>
+      <w:r>
+        <w:rPr>
+          <w:sz w:val="30"/>
+          <w:szCs w:val="30"/>
+        </w:rPr>
+        <w:t>401</w:t>
+      </w:r>
+      <w:r>
+        <w:rPr>
+          <w:sz w:val="30"/>
+          <w:szCs w:val="30"/>
+        </w:rPr>
+        <w:t>,</w:t>
+      </w:r>
+      <w:r>
+        <w:rPr>
+          <w:sz w:val="30"/>
+          <w:szCs w:val="30"/>
+        </w:rPr>
+        <w:t xml:space="preserve"> 404, 500,</w:t>
+      </w:r>
+      <w:r>
+        <w:rPr>
+          <w:sz w:val="30"/>
+          <w:szCs w:val="30"/>
+        </w:rPr>
+        <w:t xml:space="preserve"> etc.</w:t>
+      </w:r>
+    </w:p>
+    <w:p>
+      <w:pPr>
+        <w:rPr>
+          <w:sz w:val="30"/>
+          <w:szCs w:val="30"/>
+        </w:rPr>
+      </w:pPr>
+      <w:r>
+        <w:rPr>
+          <w:b/>
+          <w:bCs/>
+          <w:sz w:val="30"/>
+          <w:szCs w:val="30"/>
+        </w:rPr>
+        <w:t xml:space="preserve">string $message: </w:t>
+      </w:r>
+      <w:r>
+        <w:rPr>
+          <w:sz w:val="30"/>
+          <w:szCs w:val="30"/>
+        </w:rPr>
+        <w:t xml:space="preserve">it is a </w:t>
+      </w:r>
+      <w:r>
+        <w:rPr>
+          <w:sz w:val="30"/>
+          <w:szCs w:val="30"/>
+        </w:rPr>
+        <w:t>human-readable</w:t>
+      </w:r>
+      <w:r>
+        <w:rPr>
+          <w:sz w:val="30"/>
+          <w:szCs w:val="30"/>
+        </w:rPr>
+        <w:t xml:space="preserve"> error</w:t>
+      </w:r>
+      <w:r>
+        <w:rPr>
+          <w:sz w:val="30"/>
+          <w:szCs w:val="30"/>
+        </w:rPr>
+        <w:t>.</w:t>
+      </w:r>
+    </w:p>
+    <w:p>
+      <w:pPr>
+        <w:rPr>
+          <w:sz w:val="30"/>
+          <w:szCs w:val="30"/>
+        </w:rPr>
+      </w:pPr>
+      <w:r>
+        <w:rPr>
+          <w:b/>
+          <w:bCs/>
+          <w:sz w:val="30"/>
+          <w:szCs w:val="30"/>
+        </w:rPr>
+        <w:t>array $extra:</w:t>
+      </w:r>
+      <w:r>
+        <w:t xml:space="preserve"> </w:t>
+      </w:r>
+      <w:proofErr w:type="gramStart"/>
+      <w:r>
+        <w:rPr>
+          <w:sz w:val="30"/>
+          <w:szCs w:val="30"/>
+        </w:rPr>
+        <w:t>it's</w:t>
+      </w:r>
+      <w:proofErr w:type="gramEnd"/>
+      <w:r>
+        <w:rPr>
+          <w:sz w:val="30"/>
+          <w:szCs w:val="30"/>
+        </w:rPr>
+        <w:t xml:space="preserve"> optional, that holds extra details such as error info, and later it's merged with the </w:t>
+      </w:r>
+      <w:r>
+        <w:rPr>
+          <w:b/>
+          <w:bCs/>
+          <w:sz w:val="30"/>
+          <w:szCs w:val="30"/>
+        </w:rPr>
+        <w:t>$message</w:t>
+      </w:r>
+      <w:r>
+        <w:rPr>
+          <w:sz w:val="30"/>
+          <w:szCs w:val="30"/>
+        </w:rPr>
+        <w:t xml:space="preserve"> to form a final JSON error object.</w:t>
+      </w:r>
+    </w:p>
+    <w:p>
+      <w:pPr>
+        <w:rPr>
+          <w:sz w:val="30"/>
+          <w:szCs w:val="30"/>
+        </w:rPr>
+      </w:pPr>
+      <w:r>
+        <w:rPr>
+          <w:sz w:val="30"/>
+          <w:szCs w:val="30"/>
+        </w:rPr>
+        <w:lastRenderedPageBreak/>
+        <w:t xml:space="preserve">To make it optional, we use </w:t>
+      </w:r>
+      <w:proofErr w:type="gramStart"/>
+      <w:r>
+        <w:rPr>
+          <w:b/>
+          <w:bCs/>
+          <w:sz w:val="30"/>
+          <w:szCs w:val="30"/>
+        </w:rPr>
+        <w:t>=[</w:t>
+      </w:r>
+      <w:proofErr w:type="gramEnd"/>
+      <w:r>
+        <w:rPr>
+          <w:b/>
+          <w:bCs/>
+          <w:sz w:val="30"/>
+          <w:szCs w:val="30"/>
+        </w:rPr>
+        <w:t xml:space="preserve">] </w:t>
+      </w:r>
+      <w:r>
+        <w:rPr>
+          <w:sz w:val="30"/>
+          <w:szCs w:val="30"/>
+        </w:rPr>
+        <w:t xml:space="preserve">so </w:t>
+      </w:r>
+      <w:proofErr w:type="spellStart"/>
+      <w:r>
+        <w:rPr>
+          <w:sz w:val="30"/>
+          <w:szCs w:val="30"/>
+        </w:rPr>
+        <w:t>its</w:t>
+      </w:r>
+      <w:proofErr w:type="spellEnd"/>
+      <w:r>
+        <w:rPr>
+          <w:sz w:val="30"/>
+          <w:szCs w:val="30"/>
+        </w:rPr>
+        <w:t xml:space="preserve"> become an </w:t>
+      </w:r>
+      <w:r>
+        <w:rPr>
+          <w:b/>
+          <w:bCs/>
+          <w:sz w:val="30"/>
+          <w:szCs w:val="30"/>
+        </w:rPr>
+        <w:t>array $extra=[]</w:t>
+      </w:r>
+      <w:r>
+        <w:rPr>
+          <w:sz w:val="30"/>
+          <w:szCs w:val="30"/>
+        </w:rPr>
+        <w:t xml:space="preserve"> so if there is no data passed, it will become an empty array.</w:t>
+      </w:r>
+    </w:p>
+    <w:p>
+      <w:pPr>
+        <w:shd w:val="clear" w:color="auto" w:fill="1F1F1F"/>
+        <w:spacing w:after="0" w:line="285" w:lineRule="atLeast"/>
+        <w:rPr>
+          <w:rFonts w:ascii="Consolas" w:eastAsia="Times New Roman" w:hAnsi="Consolas" w:cs="Times New Roman"/>
+          <w:color w:val="CCCCCC"/>
           <w:sz w:val="21"/>
           <w:szCs w:val="21"/>
           <w:lang w:eastAsia="en-GB"/>
@@ -1039,7 +2130,7 @@
           <w:szCs w:val="21"/>
           <w:lang w:eastAsia="en-GB"/>
         </w:rPr>
-        <w:t>ok</w:t>
+        <w:t>error</w:t>
       </w:r>
       <w:r>
         <w:rPr>
@@ -1100,7 +2191,7 @@
           <w:szCs w:val="21"/>
           <w:lang w:eastAsia="en-GB"/>
         </w:rPr>
-        <w:t>array</w:t>
+        <w:t>string</w:t>
       </w:r>
       <w:r>
         <w:rPr>
@@ -1120,7 +2211,7 @@
           <w:szCs w:val="21"/>
           <w:lang w:eastAsia="en-GB"/>
         </w:rPr>
-        <w:t>$data</w:t>
+        <w:t>$message</w:t>
       </w:r>
       <w:r>
         <w:rPr>
@@ -1130,22 +2221,62 @@
           <w:szCs w:val="21"/>
           <w:lang w:eastAsia="en-GB"/>
         </w:rPr>
-        <w:t>)</w:t>
-      </w:r>
-      <w:r>
-        <w:rPr>
-          <w:rFonts w:ascii="Consolas" w:eastAsia="Times New Roman" w:hAnsi="Consolas" w:cs="Times New Roman"/>
-          <w:color w:val="D4D4D4"/>
+        <w:t xml:space="preserve">, </w:t>
+      </w:r>
+      <w:r>
+        <w:rPr>
+          <w:rFonts w:ascii="Consolas" w:eastAsia="Times New Roman" w:hAnsi="Consolas" w:cs="Times New Roman"/>
+          <w:color w:val="569CD6"/>
           <w:sz w:val="21"/>
           <w:szCs w:val="21"/>
           <w:lang w:eastAsia="en-GB"/>
         </w:rPr>
-        <w:t>{</w:t>
-      </w:r>
-    </w:p>
-    <w:p>
-      <w:pPr>
-        <w:rPr>
+        <w:t>array</w:t>
+      </w:r>
+      <w:r>
+        <w:rPr>
+          <w:rFonts w:ascii="Consolas" w:eastAsia="Times New Roman" w:hAnsi="Consolas" w:cs="Times New Roman"/>
+          <w:color w:val="D4D4D4"/>
+          <w:sz w:val="21"/>
+          <w:szCs w:val="21"/>
+          <w:lang w:eastAsia="en-GB"/>
+        </w:rPr>
+        <w:t xml:space="preserve"> </w:t>
+      </w:r>
+      <w:r>
+        <w:rPr>
+          <w:rFonts w:ascii="Consolas" w:eastAsia="Times New Roman" w:hAnsi="Consolas" w:cs="Times New Roman"/>
+          <w:color w:val="9CDCFE"/>
+          <w:sz w:val="21"/>
+          <w:szCs w:val="21"/>
+          <w:lang w:eastAsia="en-GB"/>
+        </w:rPr>
+        <w:t>$extra</w:t>
+      </w:r>
+      <w:r>
+        <w:rPr>
+          <w:rFonts w:ascii="Consolas" w:eastAsia="Times New Roman" w:hAnsi="Consolas" w:cs="Times New Roman"/>
+          <w:color w:val="D4D4D4"/>
+          <w:sz w:val="21"/>
+          <w:szCs w:val="21"/>
+          <w:lang w:eastAsia="en-GB"/>
+        </w:rPr>
+        <w:t xml:space="preserve"> = []){</w:t>
+      </w:r>
+    </w:p>
+    <w:p>
+      <w:pPr>
+        <w:rPr>
+          <w:sz w:val="30"/>
+          <w:szCs w:val="30"/>
+        </w:rPr>
+      </w:pPr>
+    </w:p>
+    <w:p>
+      <w:pPr>
+        <w:rPr>
+          <w:b/>
+          <w:bCs/>
           <w:sz w:val="40"/>
           <w:szCs w:val="40"/>
           <w:lang w:val="en-US" w:bidi="ar-BH"/>
@@ -1157,12 +2288,815 @@
           <w:szCs w:val="40"/>
           <w:lang w:val="en-US" w:bidi="ar-BH"/>
         </w:rPr>
+        <w:t xml:space="preserve">For the client to read the data correctly, we set HTTP header to tell the browser or client that the response will be in JSON format and encoded in </w:t>
+      </w:r>
+      <w:r>
+        <w:rPr>
+          <w:b/>
+          <w:bCs/>
+          <w:sz w:val="40"/>
+          <w:szCs w:val="40"/>
+          <w:lang w:val="en-US" w:bidi="ar-BH"/>
+        </w:rPr>
+        <w:t>utf-8</w:t>
+      </w:r>
+    </w:p>
+    <w:p>
+      <w:pPr>
+        <w:shd w:val="clear" w:color="auto" w:fill="1F1F1F"/>
+        <w:spacing w:after="0" w:line="285" w:lineRule="atLeast"/>
+        <w:rPr>
+          <w:rFonts w:ascii="Consolas" w:eastAsia="Times New Roman" w:hAnsi="Consolas" w:cs="Times New Roman"/>
+          <w:color w:val="CCCCCC"/>
+          <w:sz w:val="28"/>
+          <w:szCs w:val="28"/>
+          <w:lang w:eastAsia="en-GB"/>
+        </w:rPr>
+      </w:pPr>
+      <w:proofErr w:type="gramStart"/>
+      <w:r>
+        <w:rPr>
+          <w:rFonts w:ascii="Consolas" w:eastAsia="Times New Roman" w:hAnsi="Consolas" w:cs="Times New Roman"/>
+          <w:color w:val="DCDCAA"/>
+          <w:sz w:val="28"/>
+          <w:szCs w:val="28"/>
+          <w:lang w:eastAsia="en-GB"/>
+        </w:rPr>
+        <w:t>header</w:t>
+      </w:r>
+      <w:r>
+        <w:rPr>
+          <w:rFonts w:ascii="Consolas" w:eastAsia="Times New Roman" w:hAnsi="Consolas" w:cs="Times New Roman"/>
+          <w:color w:val="D4D4D4"/>
+          <w:sz w:val="28"/>
+          <w:szCs w:val="28"/>
+          <w:lang w:eastAsia="en-GB"/>
+        </w:rPr>
+        <w:t>(</w:t>
+      </w:r>
+      <w:proofErr w:type="gramEnd"/>
+      <w:r>
+        <w:rPr>
+          <w:rFonts w:ascii="Consolas" w:eastAsia="Times New Roman" w:hAnsi="Consolas" w:cs="Times New Roman"/>
+          <w:color w:val="CE9178"/>
+          <w:sz w:val="28"/>
+          <w:szCs w:val="28"/>
+          <w:lang w:eastAsia="en-GB"/>
+        </w:rPr>
+        <w:t>'Content-Type: application/json; charset=utf-8'</w:t>
+      </w:r>
+      <w:r>
+        <w:rPr>
+          <w:rFonts w:ascii="Consolas" w:eastAsia="Times New Roman" w:hAnsi="Consolas" w:cs="Times New Roman"/>
+          <w:color w:val="D4D4D4"/>
+          <w:sz w:val="28"/>
+          <w:szCs w:val="28"/>
+          <w:lang w:eastAsia="en-GB"/>
+        </w:rPr>
+        <w:t>);</w:t>
+      </w:r>
+    </w:p>
+    <w:p>
+      <w:pPr>
+        <w:rPr>
+          <w:sz w:val="40"/>
+          <w:szCs w:val="40"/>
+          <w:lang w:bidi="ar-BH"/>
+        </w:rPr>
+      </w:pPr>
+    </w:p>
+    <w:p>
+      <w:pPr>
+        <w:rPr>
+          <w:sz w:val="40"/>
+          <w:szCs w:val="40"/>
+        </w:rPr>
+      </w:pPr>
+      <w:r>
+        <w:rPr>
+          <w:sz w:val="40"/>
+          <w:szCs w:val="40"/>
+        </w:rPr>
+        <w:t xml:space="preserve">We send the </w:t>
+      </w:r>
+      <w:r>
+        <w:rPr>
+          <w:rStyle w:val="Strong"/>
+          <w:sz w:val="40"/>
+          <w:szCs w:val="40"/>
+        </w:rPr>
+        <w:t>HTTP status code</w:t>
+      </w:r>
+      <w:r>
+        <w:rPr>
+          <w:sz w:val="40"/>
+          <w:szCs w:val="40"/>
+        </w:rPr>
+        <w:t xml:space="preserve"> that came from the function parameter </w:t>
+      </w:r>
+      <w:r>
+        <w:rPr>
+          <w:b/>
+          <w:bCs/>
+          <w:sz w:val="40"/>
+          <w:szCs w:val="40"/>
+        </w:rPr>
+        <w:t>$code</w:t>
+      </w:r>
+      <w:r>
+        <w:rPr>
+          <w:b/>
+          <w:bCs/>
+          <w:sz w:val="40"/>
+          <w:szCs w:val="40"/>
+        </w:rPr>
+        <w:t xml:space="preserve">, </w:t>
+      </w:r>
+      <w:r>
+        <w:rPr>
+          <w:sz w:val="40"/>
+          <w:szCs w:val="40"/>
+        </w:rPr>
+        <w:t xml:space="preserve">which will let the client know whether the request </w:t>
+      </w:r>
+      <w:r>
+        <w:rPr>
+          <w:sz w:val="40"/>
+          <w:szCs w:val="40"/>
+        </w:rPr>
+        <w:t>succeeded or failed before even reading</w:t>
+      </w:r>
+      <w:r>
+        <w:rPr>
+          <w:sz w:val="40"/>
+          <w:szCs w:val="40"/>
+        </w:rPr>
+        <w:t xml:space="preserve"> </w:t>
+      </w:r>
+    </w:p>
+    <w:p>
+      <w:pPr>
+        <w:shd w:val="clear" w:color="auto" w:fill="1F1F1F"/>
+        <w:spacing w:after="0" w:line="285" w:lineRule="atLeast"/>
+        <w:rPr>
+          <w:rFonts w:ascii="Consolas" w:eastAsia="Times New Roman" w:hAnsi="Consolas" w:cs="Times New Roman"/>
+          <w:color w:val="CCCCCC"/>
+          <w:sz w:val="28"/>
+          <w:szCs w:val="28"/>
+          <w:lang w:eastAsia="en-GB"/>
+        </w:rPr>
+      </w:pPr>
+      <w:proofErr w:type="spellStart"/>
+      <w:r>
+        <w:rPr>
+          <w:rFonts w:ascii="Consolas" w:eastAsia="Times New Roman" w:hAnsi="Consolas" w:cs="Times New Roman"/>
+          <w:color w:val="DCDCAA"/>
+          <w:sz w:val="28"/>
+          <w:szCs w:val="28"/>
+          <w:lang w:eastAsia="en-GB"/>
+        </w:rPr>
+        <w:t>http_response_code</w:t>
+      </w:r>
+      <w:proofErr w:type="spellEnd"/>
+      <w:r>
+        <w:rPr>
+          <w:rFonts w:ascii="Consolas" w:eastAsia="Times New Roman" w:hAnsi="Consolas" w:cs="Times New Roman"/>
+          <w:color w:val="D4D4D4"/>
+          <w:sz w:val="28"/>
+          <w:szCs w:val="28"/>
+          <w:lang w:eastAsia="en-GB"/>
+        </w:rPr>
+        <w:t>(</w:t>
+      </w:r>
+      <w:r>
+        <w:rPr>
+          <w:rFonts w:ascii="Consolas" w:eastAsia="Times New Roman" w:hAnsi="Consolas" w:cs="Times New Roman"/>
+          <w:color w:val="9CDCFE"/>
+          <w:sz w:val="28"/>
+          <w:szCs w:val="28"/>
+          <w:lang w:eastAsia="en-GB"/>
+        </w:rPr>
+        <w:t>$code</w:t>
+      </w:r>
+      <w:proofErr w:type="gramStart"/>
+      <w:r>
+        <w:rPr>
+          <w:rFonts w:ascii="Consolas" w:eastAsia="Times New Roman" w:hAnsi="Consolas" w:cs="Times New Roman"/>
+          <w:color w:val="D4D4D4"/>
+          <w:sz w:val="28"/>
+          <w:szCs w:val="28"/>
+          <w:lang w:eastAsia="en-GB"/>
+        </w:rPr>
+        <w:t>);</w:t>
+      </w:r>
+      <w:proofErr w:type="gramEnd"/>
+    </w:p>
+    <w:p>
+      <w:pPr>
+        <w:rPr>
+          <w:sz w:val="40"/>
+          <w:szCs w:val="40"/>
+          <w:lang w:bidi="ar-BH"/>
+        </w:rPr>
+      </w:pPr>
+    </w:p>
+    <w:p>
+      <w:pPr>
+        <w:rPr>
+          <w:b/>
+          <w:bCs/>
+          <w:sz w:val="40"/>
+          <w:szCs w:val="40"/>
+          <w:lang w:bidi="ar-BH"/>
+        </w:rPr>
+      </w:pPr>
+      <w:r>
+        <w:rPr>
+          <w:sz w:val="40"/>
+          <w:szCs w:val="40"/>
+          <w:lang w:bidi="ar-BH"/>
+        </w:rPr>
+        <w:t xml:space="preserve">we merge the </w:t>
+      </w:r>
+      <w:r>
+        <w:rPr>
+          <w:b/>
+          <w:bCs/>
+          <w:sz w:val="40"/>
+          <w:szCs w:val="40"/>
+          <w:lang w:bidi="ar-BH"/>
+        </w:rPr>
+        <w:t>$message</w:t>
+      </w:r>
+      <w:r>
+        <w:rPr>
+          <w:b/>
+          <w:bCs/>
+          <w:sz w:val="40"/>
+          <w:szCs w:val="40"/>
+          <w:lang w:bidi="ar-BH"/>
+        </w:rPr>
+        <w:t xml:space="preserve"> </w:t>
+      </w:r>
+      <w:r>
+        <w:rPr>
+          <w:sz w:val="40"/>
+          <w:szCs w:val="40"/>
+          <w:lang w:bidi="ar-BH"/>
+        </w:rPr>
+        <w:t xml:space="preserve">and </w:t>
+      </w:r>
+      <w:r>
+        <w:rPr>
+          <w:b/>
+          <w:bCs/>
+          <w:sz w:val="40"/>
+          <w:szCs w:val="40"/>
+          <w:lang w:bidi="ar-BH"/>
+        </w:rPr>
+        <w:t xml:space="preserve">$extra </w:t>
+      </w:r>
+      <w:r>
+        <w:rPr>
+          <w:sz w:val="40"/>
+          <w:szCs w:val="40"/>
+          <w:lang w:bidi="ar-BH"/>
+        </w:rPr>
+        <w:t xml:space="preserve">and save it into a new array called </w:t>
+      </w:r>
+      <w:r>
+        <w:rPr>
+          <w:b/>
+          <w:bCs/>
+          <w:sz w:val="40"/>
+          <w:szCs w:val="40"/>
+          <w:lang w:bidi="ar-BH"/>
+        </w:rPr>
+        <w:t>$body.</w:t>
+      </w:r>
+    </w:p>
+    <w:p>
+      <w:pPr>
+        <w:rPr>
+          <w:sz w:val="28"/>
+          <w:szCs w:val="28"/>
+          <w:lang w:bidi="ar-BH"/>
+        </w:rPr>
+      </w:pPr>
+      <w:r>
+        <w:rPr>
+          <w:sz w:val="28"/>
+          <w:szCs w:val="28"/>
+          <w:lang w:bidi="ar-BH"/>
+        </w:rPr>
+        <w:t>in [‘error’=&gt; $message</w:t>
+      </w:r>
+      <w:proofErr w:type="gramStart"/>
+      <w:r>
+        <w:rPr>
+          <w:sz w:val="28"/>
+          <w:szCs w:val="28"/>
+          <w:lang w:bidi="ar-BH"/>
+        </w:rPr>
+        <w:t>]</w:t>
+      </w:r>
+      <w:r>
+        <w:rPr>
+          <w:sz w:val="28"/>
+          <w:szCs w:val="28"/>
+          <w:lang w:bidi="ar-BH"/>
+        </w:rPr>
+        <w:t xml:space="preserve"> :</w:t>
+      </w:r>
+      <w:proofErr w:type="gramEnd"/>
+      <w:r>
+        <w:rPr>
+          <w:sz w:val="28"/>
+          <w:szCs w:val="28"/>
+          <w:lang w:bidi="ar-BH"/>
+        </w:rPr>
+        <w:t xml:space="preserve"> </w:t>
+      </w:r>
+    </w:p>
+    <w:p>
+      <w:pPr>
+        <w:pStyle w:val="ListParagraph"/>
+        <w:numPr>
+          <w:ilvl w:val="0"/>
+          <w:numId w:val="2"/>
+        </w:numPr>
+        <w:rPr>
+          <w:sz w:val="28"/>
+          <w:szCs w:val="28"/>
+          <w:lang w:bidi="ar-BH"/>
+        </w:rPr>
+      </w:pPr>
+      <w:r>
+        <w:rPr>
+          <w:sz w:val="28"/>
+          <w:szCs w:val="28"/>
+          <w:lang w:bidi="ar-BH"/>
+        </w:rPr>
+        <w:t xml:space="preserve">Error is the key that will appear in JSON </w:t>
+      </w:r>
+      <w:proofErr w:type="gramStart"/>
+      <w:r>
+        <w:rPr>
+          <w:sz w:val="28"/>
+          <w:szCs w:val="28"/>
+          <w:lang w:bidi="ar-BH"/>
+        </w:rPr>
+        <w:t>output .</w:t>
+      </w:r>
+      <w:proofErr w:type="gramEnd"/>
+    </w:p>
+    <w:p>
+      <w:pPr>
+        <w:pStyle w:val="ListParagraph"/>
+        <w:numPr>
+          <w:ilvl w:val="0"/>
+          <w:numId w:val="2"/>
+        </w:numPr>
+        <w:rPr>
+          <w:sz w:val="28"/>
+          <w:szCs w:val="28"/>
+          <w:lang w:bidi="ar-BH"/>
+        </w:rPr>
+      </w:pPr>
+      <w:r>
+        <w:rPr>
+          <w:sz w:val="28"/>
+          <w:szCs w:val="28"/>
+          <w:lang w:bidi="ar-BH"/>
+        </w:rPr>
+        <w:t>$message is the error text that we passed into the function.</w:t>
+      </w:r>
+    </w:p>
+    <w:p>
+      <w:pPr>
+        <w:shd w:val="clear" w:color="auto" w:fill="1F1F1F"/>
+        <w:spacing w:after="0" w:line="285" w:lineRule="atLeast"/>
+        <w:rPr>
+          <w:rFonts w:ascii="Consolas" w:eastAsia="Times New Roman" w:hAnsi="Consolas" w:cs="Times New Roman"/>
+          <w:color w:val="CCCCCC"/>
+          <w:sz w:val="28"/>
+          <w:szCs w:val="28"/>
+          <w:lang w:eastAsia="en-GB"/>
+        </w:rPr>
+      </w:pPr>
+      <w:r>
+        <w:rPr>
+          <w:rFonts w:ascii="Consolas" w:eastAsia="Times New Roman" w:hAnsi="Consolas" w:cs="Times New Roman"/>
+          <w:color w:val="9CDCFE"/>
+          <w:sz w:val="28"/>
+          <w:szCs w:val="28"/>
+          <w:lang w:eastAsia="en-GB"/>
+        </w:rPr>
+        <w:t>$body</w:t>
+      </w:r>
+      <w:r>
+        <w:rPr>
+          <w:rFonts w:ascii="Consolas" w:eastAsia="Times New Roman" w:hAnsi="Consolas" w:cs="Times New Roman"/>
+          <w:color w:val="D4D4D4"/>
+          <w:sz w:val="28"/>
+          <w:szCs w:val="28"/>
+          <w:lang w:eastAsia="en-GB"/>
+        </w:rPr>
+        <w:t>=</w:t>
+      </w:r>
+      <w:proofErr w:type="spellStart"/>
+      <w:r>
+        <w:rPr>
+          <w:rFonts w:ascii="Consolas" w:eastAsia="Times New Roman" w:hAnsi="Consolas" w:cs="Times New Roman"/>
+          <w:color w:val="DCDCAA"/>
+          <w:sz w:val="28"/>
+          <w:szCs w:val="28"/>
+          <w:lang w:eastAsia="en-GB"/>
+        </w:rPr>
+        <w:t>array_</w:t>
+      </w:r>
+      <w:proofErr w:type="gramStart"/>
+      <w:r>
+        <w:rPr>
+          <w:rFonts w:ascii="Consolas" w:eastAsia="Times New Roman" w:hAnsi="Consolas" w:cs="Times New Roman"/>
+          <w:color w:val="DCDCAA"/>
+          <w:sz w:val="28"/>
+          <w:szCs w:val="28"/>
+          <w:lang w:eastAsia="en-GB"/>
+        </w:rPr>
+        <w:t>merge</w:t>
+      </w:r>
+      <w:proofErr w:type="spellEnd"/>
+      <w:r>
+        <w:rPr>
+          <w:rFonts w:ascii="Consolas" w:eastAsia="Times New Roman" w:hAnsi="Consolas" w:cs="Times New Roman"/>
+          <w:color w:val="D4D4D4"/>
+          <w:sz w:val="28"/>
+          <w:szCs w:val="28"/>
+          <w:lang w:eastAsia="en-GB"/>
+        </w:rPr>
+        <w:t>(</w:t>
+      </w:r>
+      <w:proofErr w:type="gramEnd"/>
+      <w:r>
+        <w:rPr>
+          <w:rFonts w:ascii="Consolas" w:eastAsia="Times New Roman" w:hAnsi="Consolas" w:cs="Times New Roman"/>
+          <w:color w:val="D4D4D4"/>
+          <w:sz w:val="28"/>
+          <w:szCs w:val="28"/>
+          <w:lang w:eastAsia="en-GB"/>
+        </w:rPr>
+        <w:t>[</w:t>
+      </w:r>
+      <w:r>
+        <w:rPr>
+          <w:rFonts w:ascii="Consolas" w:eastAsia="Times New Roman" w:hAnsi="Consolas" w:cs="Times New Roman"/>
+          <w:color w:val="CE9178"/>
+          <w:sz w:val="28"/>
+          <w:szCs w:val="28"/>
+          <w:lang w:eastAsia="en-GB"/>
+        </w:rPr>
+        <w:t>'error'</w:t>
+      </w:r>
+      <w:r>
+        <w:rPr>
+          <w:rFonts w:ascii="Consolas" w:eastAsia="Times New Roman" w:hAnsi="Consolas" w:cs="Times New Roman"/>
+          <w:color w:val="D4D4D4"/>
+          <w:sz w:val="28"/>
+          <w:szCs w:val="28"/>
+          <w:lang w:eastAsia="en-GB"/>
+        </w:rPr>
+        <w:t xml:space="preserve"> =&gt; </w:t>
+      </w:r>
+      <w:r>
+        <w:rPr>
+          <w:rFonts w:ascii="Consolas" w:eastAsia="Times New Roman" w:hAnsi="Consolas" w:cs="Times New Roman"/>
+          <w:color w:val="9CDCFE"/>
+          <w:sz w:val="28"/>
+          <w:szCs w:val="28"/>
+          <w:lang w:eastAsia="en-GB"/>
+        </w:rPr>
+        <w:t>$message</w:t>
+      </w:r>
+      <w:r>
+        <w:rPr>
+          <w:rFonts w:ascii="Consolas" w:eastAsia="Times New Roman" w:hAnsi="Consolas" w:cs="Times New Roman"/>
+          <w:color w:val="D4D4D4"/>
+          <w:sz w:val="28"/>
+          <w:szCs w:val="28"/>
+          <w:lang w:eastAsia="en-GB"/>
+        </w:rPr>
+        <w:t>],</w:t>
+      </w:r>
+      <w:r>
+        <w:rPr>
+          <w:rFonts w:ascii="Consolas" w:eastAsia="Times New Roman" w:hAnsi="Consolas" w:cs="Times New Roman"/>
+          <w:color w:val="9CDCFE"/>
+          <w:sz w:val="28"/>
+          <w:szCs w:val="28"/>
+          <w:lang w:eastAsia="en-GB"/>
+        </w:rPr>
+        <w:t>$extra</w:t>
+      </w:r>
+      <w:r>
+        <w:rPr>
+          <w:rFonts w:ascii="Consolas" w:eastAsia="Times New Roman" w:hAnsi="Consolas" w:cs="Times New Roman"/>
+          <w:color w:val="D4D4D4"/>
+          <w:sz w:val="28"/>
+          <w:szCs w:val="28"/>
+          <w:lang w:eastAsia="en-GB"/>
+        </w:rPr>
+        <w:t>);</w:t>
+      </w:r>
+    </w:p>
+    <w:p>
+      <w:pPr>
+        <w:rPr>
+          <w:sz w:val="40"/>
+          <w:szCs w:val="40"/>
+          <w:lang w:bidi="ar-BH"/>
+        </w:rPr>
+      </w:pPr>
+      <w:r>
+        <w:rPr>
+          <w:sz w:val="40"/>
+          <w:szCs w:val="40"/>
+          <w:lang w:bidi="ar-BH"/>
+        </w:rPr>
+        <w:t xml:space="preserve">we convert a PHP array or object into a JSON string using </w:t>
+      </w:r>
+      <w:proofErr w:type="spellStart"/>
+      <w:r>
+        <w:rPr>
+          <w:b/>
+          <w:bCs/>
+          <w:sz w:val="40"/>
+          <w:szCs w:val="40"/>
+          <w:lang w:bidi="ar-BH"/>
+        </w:rPr>
+        <w:t>json_</w:t>
+      </w:r>
+      <w:proofErr w:type="gramStart"/>
+      <w:r>
+        <w:rPr>
+          <w:b/>
+          <w:bCs/>
+          <w:sz w:val="40"/>
+          <w:szCs w:val="40"/>
+          <w:lang w:bidi="ar-BH"/>
+        </w:rPr>
+        <w:t>encode</w:t>
+      </w:r>
+      <w:proofErr w:type="spellEnd"/>
+      <w:r>
+        <w:rPr>
+          <w:b/>
+          <w:bCs/>
+          <w:sz w:val="40"/>
+          <w:szCs w:val="40"/>
+          <w:lang w:bidi="ar-BH"/>
+        </w:rPr>
+        <w:t>(</w:t>
+      </w:r>
+      <w:proofErr w:type="gramEnd"/>
+      <w:r>
+        <w:rPr>
+          <w:b/>
+          <w:bCs/>
+          <w:sz w:val="40"/>
+          <w:szCs w:val="40"/>
+          <w:lang w:bidi="ar-BH"/>
+        </w:rPr>
+        <w:t>)</w:t>
+      </w:r>
+      <w:r>
+        <w:rPr>
+          <w:b/>
+          <w:bCs/>
+          <w:sz w:val="40"/>
+          <w:szCs w:val="40"/>
+          <w:lang w:bidi="ar-BH"/>
+        </w:rPr>
+        <w:t xml:space="preserve">, </w:t>
+      </w:r>
+      <w:r>
+        <w:rPr>
+          <w:sz w:val="40"/>
+          <w:szCs w:val="40"/>
+          <w:lang w:bidi="ar-BH"/>
+        </w:rPr>
+        <w:t>which can be sent to the client</w:t>
+      </w:r>
+    </w:p>
+    <w:p>
+      <w:pPr>
+        <w:rPr>
+          <w:sz w:val="28"/>
+          <w:szCs w:val="28"/>
+          <w:lang w:bidi="ar-BH"/>
+        </w:rPr>
+      </w:pPr>
+      <w:r>
+        <w:rPr>
+          <w:b/>
+          <w:bCs/>
+          <w:sz w:val="28"/>
+          <w:szCs w:val="28"/>
+          <w:lang w:bidi="ar-BH"/>
+        </w:rPr>
+        <w:t>$</w:t>
+      </w:r>
+      <w:r>
+        <w:rPr>
+          <w:b/>
+          <w:bCs/>
+          <w:sz w:val="28"/>
+          <w:szCs w:val="28"/>
+          <w:lang w:bidi="ar-BH"/>
+        </w:rPr>
+        <w:t>body</w:t>
+      </w:r>
+      <w:r>
+        <w:rPr>
+          <w:b/>
+          <w:bCs/>
+          <w:sz w:val="28"/>
+          <w:szCs w:val="28"/>
+          <w:lang w:bidi="ar-BH"/>
+        </w:rPr>
+        <w:t>:</w:t>
+      </w:r>
+      <w:r>
+        <w:rPr>
+          <w:sz w:val="28"/>
+          <w:szCs w:val="28"/>
+          <w:lang w:bidi="ar-BH"/>
+        </w:rPr>
+        <w:t xml:space="preserve"> is the array we passed into the function</w:t>
+      </w:r>
+    </w:p>
+    <w:p>
+      <w:pPr>
+        <w:rPr>
+          <w:sz w:val="40"/>
+          <w:szCs w:val="40"/>
+          <w:lang w:bidi="ar-BH"/>
+        </w:rPr>
+      </w:pPr>
+      <w:r>
+        <w:rPr>
+          <w:sz w:val="40"/>
+          <w:szCs w:val="40"/>
+          <w:lang w:bidi="ar-BH"/>
+        </w:rPr>
+        <w:t xml:space="preserve">we use a special flag that tells PHP not to escape forward slashes </w:t>
+      </w:r>
+      <w:r>
+        <w:rPr>
+          <w:b/>
+          <w:bCs/>
+          <w:sz w:val="40"/>
+          <w:szCs w:val="40"/>
+          <w:lang w:bidi="ar-BH"/>
+        </w:rPr>
+        <w:t>/</w:t>
+      </w:r>
+      <w:r>
+        <w:rPr>
+          <w:sz w:val="40"/>
+          <w:szCs w:val="40"/>
+          <w:lang w:bidi="ar-BH"/>
+        </w:rPr>
+        <w:t xml:space="preserve"> in the output, and we exit</w:t>
+      </w:r>
+    </w:p>
+    <w:p>
+      <w:pPr>
+        <w:shd w:val="clear" w:color="auto" w:fill="1F1F1F"/>
+        <w:spacing w:after="0" w:line="285" w:lineRule="atLeast"/>
+        <w:rPr>
+          <w:rFonts w:ascii="Consolas" w:eastAsia="Times New Roman" w:hAnsi="Consolas" w:cs="Times New Roman"/>
+          <w:color w:val="D4D4D4"/>
+          <w:sz w:val="21"/>
+          <w:szCs w:val="21"/>
+          <w:lang w:eastAsia="en-GB"/>
+        </w:rPr>
+      </w:pPr>
+      <w:r>
+        <w:rPr>
+          <w:rFonts w:ascii="Consolas" w:eastAsia="Times New Roman" w:hAnsi="Consolas" w:cs="Times New Roman"/>
+          <w:color w:val="DCDCAA"/>
+          <w:sz w:val="21"/>
+          <w:szCs w:val="21"/>
+          <w:lang w:eastAsia="en-GB"/>
+        </w:rPr>
         <w:lastRenderedPageBreak/>
-        <w:t>for the client to read the data correctly we set HTTP header</w:t>
-      </w:r>
-    </w:p>
+        <w:t>echo</w:t>
+      </w:r>
+      <w:r>
+        <w:rPr>
+          <w:rFonts w:ascii="Consolas" w:eastAsia="Times New Roman" w:hAnsi="Consolas" w:cs="Times New Roman"/>
+          <w:color w:val="D4D4D4"/>
+          <w:sz w:val="21"/>
+          <w:szCs w:val="21"/>
+          <w:lang w:eastAsia="en-GB"/>
+        </w:rPr>
+        <w:t xml:space="preserve"> </w:t>
+      </w:r>
+      <w:proofErr w:type="spellStart"/>
+      <w:r>
+        <w:rPr>
+          <w:rFonts w:ascii="Consolas" w:eastAsia="Times New Roman" w:hAnsi="Consolas" w:cs="Times New Roman"/>
+          <w:color w:val="DCDCAA"/>
+          <w:sz w:val="21"/>
+          <w:szCs w:val="21"/>
+          <w:lang w:eastAsia="en-GB"/>
+        </w:rPr>
+        <w:t>json_</w:t>
+      </w:r>
+      <w:proofErr w:type="gramStart"/>
+      <w:r>
+        <w:rPr>
+          <w:rFonts w:ascii="Consolas" w:eastAsia="Times New Roman" w:hAnsi="Consolas" w:cs="Times New Roman"/>
+          <w:color w:val="DCDCAA"/>
+          <w:sz w:val="21"/>
+          <w:szCs w:val="21"/>
+          <w:lang w:eastAsia="en-GB"/>
+        </w:rPr>
+        <w:t>encode</w:t>
+      </w:r>
+      <w:proofErr w:type="spellEnd"/>
+      <w:r>
+        <w:rPr>
+          <w:rFonts w:ascii="Consolas" w:eastAsia="Times New Roman" w:hAnsi="Consolas" w:cs="Times New Roman"/>
+          <w:color w:val="D4D4D4"/>
+          <w:sz w:val="21"/>
+          <w:szCs w:val="21"/>
+          <w:lang w:eastAsia="en-GB"/>
+        </w:rPr>
+        <w:t>(</w:t>
+      </w:r>
+      <w:proofErr w:type="gramEnd"/>
+      <w:r>
+        <w:rPr>
+          <w:rFonts w:ascii="Consolas" w:eastAsia="Times New Roman" w:hAnsi="Consolas" w:cs="Times New Roman"/>
+          <w:color w:val="9CDCFE"/>
+          <w:sz w:val="21"/>
+          <w:szCs w:val="21"/>
+          <w:lang w:eastAsia="en-GB"/>
+        </w:rPr>
+        <w:t>$data</w:t>
+      </w:r>
+      <w:r>
+        <w:rPr>
+          <w:rFonts w:ascii="Consolas" w:eastAsia="Times New Roman" w:hAnsi="Consolas" w:cs="Times New Roman"/>
+          <w:color w:val="D4D4D4"/>
+          <w:sz w:val="21"/>
+          <w:szCs w:val="21"/>
+          <w:lang w:eastAsia="en-GB"/>
+        </w:rPr>
+        <w:t>, JSON_UNESCAPED_SLASHES);</w:t>
+      </w:r>
+    </w:p>
+    <w:p>
+      <w:pPr>
+        <w:shd w:val="clear" w:color="auto" w:fill="1F1F1F"/>
+        <w:spacing w:after="0" w:line="285" w:lineRule="atLeast"/>
+        <w:rPr>
+          <w:rFonts w:ascii="Consolas" w:eastAsia="Times New Roman" w:hAnsi="Consolas" w:cs="Times New Roman"/>
+          <w:color w:val="CCCCCC"/>
+          <w:sz w:val="21"/>
+          <w:szCs w:val="21"/>
+          <w:lang w:eastAsia="en-GB"/>
+        </w:rPr>
+      </w:pPr>
+      <w:proofErr w:type="gramStart"/>
+      <w:r>
+        <w:rPr>
+          <w:rFonts w:ascii="Consolas" w:eastAsia="Times New Roman" w:hAnsi="Consolas" w:cs="Times New Roman"/>
+          <w:color w:val="C586C0"/>
+          <w:sz w:val="21"/>
+          <w:szCs w:val="21"/>
+          <w:lang w:eastAsia="en-GB"/>
+        </w:rPr>
+        <w:t>exit</w:t>
+      </w:r>
+      <w:r>
+        <w:rPr>
+          <w:rFonts w:ascii="Consolas" w:eastAsia="Times New Roman" w:hAnsi="Consolas" w:cs="Times New Roman"/>
+          <w:color w:val="D4D4D4"/>
+          <w:sz w:val="21"/>
+          <w:szCs w:val="21"/>
+          <w:lang w:eastAsia="en-GB"/>
+        </w:rPr>
+        <w:t>;</w:t>
+      </w:r>
+      <w:proofErr w:type="gramEnd"/>
+    </w:p>
+    <w:p/>
+    <w:p/>
     <w:sectPr>
-      <w:footerReference w:type="default" r:id="rId6"/>
+      <w:footerReference w:type="default" r:id="rId8"/>
       <w:pgSz w:w="11906" w:h="16838"/>
       <w:pgMar w:top="1440" w:right="1440" w:bottom="1440" w:left="1440" w:header="708" w:footer="708" w:gutter="0"/>
       <w:pgNumType w:start="0"/>
@@ -1172,6 +3106,31 @@
     </w:sectPr>
   </w:body>
 </w:document>
+</file>
+
+<file path=word/endnotes.xml><?xml version="1.0" encoding="utf-8"?>
+<w:endnotes xmlns:wpc="http://schemas.microsoft.com/office/word/2010/wordprocessingCanvas" xmlns:cx="http://schemas.microsoft.com/office/drawing/2014/chartex" xmlns:cx1="http://schemas.microsoft.com/office/drawing/2015/9/8/chartex" xmlns:cx2="http://schemas.microsoft.com/office/drawing/2015/10/21/chartex" xmlns:cx3="http://schemas.microsoft.com/office/drawing/2016/5/9/chartex" xmlns:cx4="http://schemas.microsoft.com/office/drawing/2016/5/10/chartex" xmlns:cx5="http://schemas.microsoft.com/office/drawing/2016/5/11/chartex" xmlns:cx6="http://schemas.microsoft.com/office/drawing/2016/5/12/chartex" xmlns:cx7="http://schemas.microsoft.com/office/drawing/2016/5/13/chartex" xmlns:cx8="http://schemas.microsoft.com/office/drawing/2016/5/14/chartex" xmlns:mc="http://schemas.openxmlformats.org/markup-compatibility/2006" xmlns:aink="http://schemas.microsoft.com/office/drawing/2016/ink" xmlns:am3d="http://schemas.microsoft.com/office/drawing/2017/model3d" xmlns:o="urn:schemas-microsoft-com:office:office" xmlns:r="http://schemas.openxmlformats.org/officeDocument/2006/relationships" xmlns:m="http://schemas.openxmlformats.org/officeDocument/2006/math" xmlns:v="urn:schemas-microsoft-com:vml" xmlns:wp14="http://schemas.microsoft.com/office/word/2010/wordprocessingDrawing" xmlns:wp="http://schemas.openxmlformats.org/drawingml/2006/wordprocessingDrawing" xmlns:w10="urn:schemas-microsoft-com:office:word" xmlns:w="http://schemas.openxmlformats.org/wordprocessingml/2006/main" xmlns:w14="http://schemas.microsoft.com/office/word/2010/wordml" xmlns:w15="http://schemas.microsoft.com/office/word/2012/wordml" xmlns:w16cex="http://schemas.microsoft.com/office/word/2018/wordml/cex" xmlns:w16cid="http://schemas.microsoft.com/office/word/2016/wordml/cid" xmlns:w16="http://schemas.microsoft.com/office/word/2018/wordml" xmlns:w16sdtdh="http://schemas.microsoft.com/office/word/2020/wordml/sdtdatahash" xmlns:w16se="http://schemas.microsoft.com/office/word/2015/wordml/symex" xmlns:wpg="http://schemas.microsoft.com/office/word/2010/wordprocessingGroup" xmlns:wpi="http://schemas.microsoft.com/office/word/2010/wordprocessingInk" xmlns:wne="http://schemas.microsoft.com/office/word/2006/wordml" xmlns:wps="http://schemas.microsoft.com/office/word/2010/wordprocessingShape" mc:Ignorable="w14 w15 w16se w16cid w16 w16cex w16sdtdh wp14">
+  <w:endnote w:type="separator" w:id="-1">
+    <w:p>
+      <w:pPr>
+        <w:spacing w:after="0" w:line="240" w:lineRule="auto"/>
+      </w:pPr>
+      <w:r>
+        <w:separator/>
+      </w:r>
+    </w:p>
+  </w:endnote>
+  <w:endnote w:type="continuationSeparator" w:id="0">
+    <w:p>
+      <w:pPr>
+        <w:spacing w:after="0" w:line="240" w:lineRule="auto"/>
+      </w:pPr>
+      <w:r>
+        <w:continuationSeparator/>
+      </w:r>
+    </w:p>
+  </w:endnote>
+</w:endnotes>
 </file>
 
 <file path=word/footer1.xml><?xml version="1.0" encoding="utf-8"?>
@@ -1227,13 +3186,38 @@
 </w:ftr>
 </file>
 
+<file path=word/footnotes.xml><?xml version="1.0" encoding="utf-8"?>
+<w:footnotes xmlns:wpc="http://schemas.microsoft.com/office/word/2010/wordprocessingCanvas" xmlns:cx="http://schemas.microsoft.com/office/drawing/2014/chartex" xmlns:cx1="http://schemas.microsoft.com/office/drawing/2015/9/8/chartex" xmlns:cx2="http://schemas.microsoft.com/office/drawing/2015/10/21/chartex" xmlns:cx3="http://schemas.microsoft.com/office/drawing/2016/5/9/chartex" xmlns:cx4="http://schemas.microsoft.com/office/drawing/2016/5/10/chartex" xmlns:cx5="http://schemas.microsoft.com/office/drawing/2016/5/11/chartex" xmlns:cx6="http://schemas.microsoft.com/office/drawing/2016/5/12/chartex" xmlns:cx7="http://schemas.microsoft.com/office/drawing/2016/5/13/chartex" xmlns:cx8="http://schemas.microsoft.com/office/drawing/2016/5/14/chartex" xmlns:mc="http://schemas.openxmlformats.org/markup-compatibility/2006" xmlns:aink="http://schemas.microsoft.com/office/drawing/2016/ink" xmlns:am3d="http://schemas.microsoft.com/office/drawing/2017/model3d" xmlns:o="urn:schemas-microsoft-com:office:office" xmlns:r="http://schemas.openxmlformats.org/officeDocument/2006/relationships" xmlns:m="http://schemas.openxmlformats.org/officeDocument/2006/math" xmlns:v="urn:schemas-microsoft-com:vml" xmlns:wp14="http://schemas.microsoft.com/office/word/2010/wordprocessingDrawing" xmlns:wp="http://schemas.openxmlformats.org/drawingml/2006/wordprocessingDrawing" xmlns:w10="urn:schemas-microsoft-com:office:word" xmlns:w="http://schemas.openxmlformats.org/wordprocessingml/2006/main" xmlns:w14="http://schemas.microsoft.com/office/word/2010/wordml" xmlns:w15="http://schemas.microsoft.com/office/word/2012/wordml" xmlns:w16cex="http://schemas.microsoft.com/office/word/2018/wordml/cex" xmlns:w16cid="http://schemas.microsoft.com/office/word/2016/wordml/cid" xmlns:w16="http://schemas.microsoft.com/office/word/2018/wordml" xmlns:w16sdtdh="http://schemas.microsoft.com/office/word/2020/wordml/sdtdatahash" xmlns:w16se="http://schemas.microsoft.com/office/word/2015/wordml/symex" xmlns:wpg="http://schemas.microsoft.com/office/word/2010/wordprocessingGroup" xmlns:wpi="http://schemas.microsoft.com/office/word/2010/wordprocessingInk" xmlns:wne="http://schemas.microsoft.com/office/word/2006/wordml" xmlns:wps="http://schemas.microsoft.com/office/word/2010/wordprocessingShape" mc:Ignorable="w14 w15 w16se w16cid w16 w16cex w16sdtdh wp14">
+  <w:footnote w:type="separator" w:id="-1">
+    <w:p>
+      <w:pPr>
+        <w:spacing w:after="0" w:line="240" w:lineRule="auto"/>
+      </w:pPr>
+      <w:r>
+        <w:separator/>
+      </w:r>
+    </w:p>
+  </w:footnote>
+  <w:footnote w:type="continuationSeparator" w:id="0">
+    <w:p>
+      <w:pPr>
+        <w:spacing w:after="0" w:line="240" w:lineRule="auto"/>
+      </w:pPr>
+      <w:r>
+        <w:continuationSeparator/>
+      </w:r>
+    </w:p>
+  </w:footnote>
+</w:footnotes>
+</file>
+
 <file path=word/numbering.xml><?xml version="1.0" encoding="utf-8"?>
 <w:numbering xmlns:wpc="http://schemas.microsoft.com/office/word/2010/wordprocessingCanvas" xmlns:cx="http://schemas.microsoft.com/office/drawing/2014/chartex" xmlns:cx1="http://schemas.microsoft.com/office/drawing/2015/9/8/chartex" xmlns:cx2="http://schemas.microsoft.com/office/drawing/2015/10/21/chartex" xmlns:cx3="http://schemas.microsoft.com/office/drawing/2016/5/9/chartex" xmlns:cx4="http://schemas.microsoft.com/office/drawing/2016/5/10/chartex" xmlns:cx5="http://schemas.microsoft.com/office/drawing/2016/5/11/chartex" xmlns:cx6="http://schemas.microsoft.com/office/drawing/2016/5/12/chartex" xmlns:cx7="http://schemas.microsoft.com/office/drawing/2016/5/13/chartex" xmlns:cx8="http://schemas.microsoft.com/office/drawing/2016/5/14/chartex" xmlns:mc="http://schemas.openxmlformats.org/markup-compatibility/2006" xmlns:aink="http://schemas.microsoft.com/office/drawing/2016/ink" xmlns:am3d="http://schemas.microsoft.com/office/drawing/2017/model3d" xmlns:o="urn:schemas-microsoft-com:office:office" xmlns:r="http://schemas.openxmlformats.org/officeDocument/2006/relationships" xmlns:m="http://schemas.openxmlformats.org/officeDocument/2006/math" xmlns:v="urn:schemas-microsoft-com:vml" xmlns:wp14="http://schemas.microsoft.com/office/word/2010/wordprocessingDrawing" xmlns:wp="http://schemas.openxmlformats.org/drawingml/2006/wordprocessingDrawing" xmlns:w10="urn:schemas-microsoft-com:office:word" xmlns:w="http://schemas.openxmlformats.org/wordprocessingml/2006/main" xmlns:w14="http://schemas.microsoft.com/office/word/2010/wordml" xmlns:w15="http://schemas.microsoft.com/office/word/2012/wordml" xmlns:w16cex="http://schemas.microsoft.com/office/word/2018/wordml/cex" xmlns:w16cid="http://schemas.microsoft.com/office/word/2016/wordml/cid" xmlns:w16="http://schemas.microsoft.com/office/word/2018/wordml" xmlns:w16sdtdh="http://schemas.microsoft.com/office/word/2020/wordml/sdtdatahash" xmlns:w16se="http://schemas.microsoft.com/office/word/2015/wordml/symex" xmlns:wpg="http://schemas.microsoft.com/office/word/2010/wordprocessingGroup" xmlns:wpi="http://schemas.microsoft.com/office/word/2010/wordprocessingInk" xmlns:wne="http://schemas.microsoft.com/office/word/2006/wordml" xmlns:wps="http://schemas.microsoft.com/office/word/2010/wordprocessingShape" mc:Ignorable="w14 w15 w16se w16cid w16 w16cex w16sdtdh wp14">
   <w:abstractNum w:abstractNumId="0" w15:restartNumberingAfterBreak="0">
-    <w:nsid w:val="27AF2A01"/>
+    <w:nsid w:val="18041977"/>
     <w:multiLevelType w:val="hybridMultilevel"/>
-    <w:tmpl w:val="9738CDA0"/>
-    <w:lvl w:ilvl="0" w:tplc="7BC4A69E">
+    <w:tmpl w:val="A380FA5A"/>
+    <w:lvl w:ilvl="0" w:tplc="61241AA6">
       <w:numFmt w:val="bullet"/>
       <w:lvlText w:val="-"/>
       <w:lvlJc w:val="left"/>
@@ -1341,7 +3325,122 @@
       </w:rPr>
     </w:lvl>
   </w:abstractNum>
+  <w:abstractNum w:abstractNumId="1" w15:restartNumberingAfterBreak="0">
+    <w:nsid w:val="27AF2A01"/>
+    <w:multiLevelType w:val="hybridMultilevel"/>
+    <w:tmpl w:val="9738CDA0"/>
+    <w:lvl w:ilvl="0" w:tplc="7BC4A69E">
+      <w:numFmt w:val="bullet"/>
+      <w:lvlText w:val="-"/>
+      <w:lvlJc w:val="left"/>
+      <w:pPr>
+        <w:ind w:left="720" w:hanging="360"/>
+      </w:pPr>
+      <w:rPr>
+        <w:rFonts w:ascii="Calibri" w:eastAsiaTheme="minorHAnsi" w:hAnsi="Calibri" w:cs="Calibri" w:hint="default"/>
+      </w:rPr>
+    </w:lvl>
+    <w:lvl w:ilvl="1" w:tplc="08090003" w:tentative="1">
+      <w:start w:val="1"/>
+      <w:numFmt w:val="bullet"/>
+      <w:lvlText w:val="o"/>
+      <w:lvlJc w:val="left"/>
+      <w:pPr>
+        <w:ind w:left="1440" w:hanging="360"/>
+      </w:pPr>
+      <w:rPr>
+        <w:rFonts w:ascii="Courier New" w:hAnsi="Courier New" w:cs="Courier New" w:hint="default"/>
+      </w:rPr>
+    </w:lvl>
+    <w:lvl w:ilvl="2" w:tplc="08090005" w:tentative="1">
+      <w:start w:val="1"/>
+      <w:numFmt w:val="bullet"/>
+      <w:lvlText w:val=""/>
+      <w:lvlJc w:val="left"/>
+      <w:pPr>
+        <w:ind w:left="2160" w:hanging="360"/>
+      </w:pPr>
+      <w:rPr>
+        <w:rFonts w:ascii="Wingdings" w:hAnsi="Wingdings" w:hint="default"/>
+      </w:rPr>
+    </w:lvl>
+    <w:lvl w:ilvl="3" w:tplc="08090001" w:tentative="1">
+      <w:start w:val="1"/>
+      <w:numFmt w:val="bullet"/>
+      <w:lvlText w:val=""/>
+      <w:lvlJc w:val="left"/>
+      <w:pPr>
+        <w:ind w:left="2880" w:hanging="360"/>
+      </w:pPr>
+      <w:rPr>
+        <w:rFonts w:ascii="Symbol" w:hAnsi="Symbol" w:hint="default"/>
+      </w:rPr>
+    </w:lvl>
+    <w:lvl w:ilvl="4" w:tplc="08090003" w:tentative="1">
+      <w:start w:val="1"/>
+      <w:numFmt w:val="bullet"/>
+      <w:lvlText w:val="o"/>
+      <w:lvlJc w:val="left"/>
+      <w:pPr>
+        <w:ind w:left="3600" w:hanging="360"/>
+      </w:pPr>
+      <w:rPr>
+        <w:rFonts w:ascii="Courier New" w:hAnsi="Courier New" w:cs="Courier New" w:hint="default"/>
+      </w:rPr>
+    </w:lvl>
+    <w:lvl w:ilvl="5" w:tplc="08090005" w:tentative="1">
+      <w:start w:val="1"/>
+      <w:numFmt w:val="bullet"/>
+      <w:lvlText w:val=""/>
+      <w:lvlJc w:val="left"/>
+      <w:pPr>
+        <w:ind w:left="4320" w:hanging="360"/>
+      </w:pPr>
+      <w:rPr>
+        <w:rFonts w:ascii="Wingdings" w:hAnsi="Wingdings" w:hint="default"/>
+      </w:rPr>
+    </w:lvl>
+    <w:lvl w:ilvl="6" w:tplc="08090001" w:tentative="1">
+      <w:start w:val="1"/>
+      <w:numFmt w:val="bullet"/>
+      <w:lvlText w:val=""/>
+      <w:lvlJc w:val="left"/>
+      <w:pPr>
+        <w:ind w:left="5040" w:hanging="360"/>
+      </w:pPr>
+      <w:rPr>
+        <w:rFonts w:ascii="Symbol" w:hAnsi="Symbol" w:hint="default"/>
+      </w:rPr>
+    </w:lvl>
+    <w:lvl w:ilvl="7" w:tplc="08090003" w:tentative="1">
+      <w:start w:val="1"/>
+      <w:numFmt w:val="bullet"/>
+      <w:lvlText w:val="o"/>
+      <w:lvlJc w:val="left"/>
+      <w:pPr>
+        <w:ind w:left="5760" w:hanging="360"/>
+      </w:pPr>
+      <w:rPr>
+        <w:rFonts w:ascii="Courier New" w:hAnsi="Courier New" w:cs="Courier New" w:hint="default"/>
+      </w:rPr>
+    </w:lvl>
+    <w:lvl w:ilvl="8" w:tplc="08090005" w:tentative="1">
+      <w:start w:val="1"/>
+      <w:numFmt w:val="bullet"/>
+      <w:lvlText w:val=""/>
+      <w:lvlJc w:val="left"/>
+      <w:pPr>
+        <w:ind w:left="6480" w:hanging="360"/>
+      </w:pPr>
+      <w:rPr>
+        <w:rFonts w:ascii="Wingdings" w:hAnsi="Wingdings" w:hint="default"/>
+      </w:rPr>
+    </w:lvl>
+  </w:abstractNum>
   <w:num w:numId="1">
+    <w:abstractNumId w:val="1"/>
+  </w:num>
+  <w:num w:numId="2">
     <w:abstractNumId w:val="0"/>
   </w:num>
 </w:numbering>
@@ -1745,12 +3844,11 @@
   <w:style w:type="paragraph" w:default="1" w:styleId="Normal">
     <w:name w:val="Normal"/>
     <w:qFormat/>
-    <w:rsid w:val="00806767"/>
+    <w:rsid w:val="003B6D20"/>
   </w:style>
   <w:style w:type="character" w:default="1" w:styleId="DefaultParagraphFont">
     <w:name w:val="Default Paragraph Font"/>
     <w:uiPriority w:val="1"/>
-    <w:semiHidden/>
     <w:unhideWhenUsed/>
   </w:style>
   <w:style w:type="table" w:default="1" w:styleId="TableNormal">
@@ -1843,6 +3941,17 @@
     <w:rPr>
       <w:rFonts w:eastAsiaTheme="minorEastAsia"/>
       <w:lang w:val="en-US"/>
+    </w:rPr>
+  </w:style>
+  <w:style w:type="character" w:styleId="Strong">
+    <w:name w:val="Strong"/>
+    <w:basedOn w:val="DefaultParagraphFont"/>
+    <w:uiPriority w:val="22"/>
+    <w:qFormat/>
+    <w:rsid w:val="00534430"/>
+    <w:rPr>
+      <w:b/>
+      <w:bCs/>
     </w:rPr>
   </w:style>
 </w:styles>

</xml_diff>

<commit_message>
added the manual for Payment API project
</commit_message>
<xml_diff>
--- a/api-docs/Json.php.docx
+++ b/api-docs/Json.php.docx
@@ -1280,14 +1280,7 @@
           <w:sz w:val="40"/>
           <w:szCs w:val="40"/>
         </w:rPr>
-        <w:t xml:space="preserve"> that came from the function parameter</w:t>
-      </w:r>
-      <w:r>
-        <w:rPr>
-          <w:sz w:val="40"/>
-          <w:szCs w:val="40"/>
-        </w:rPr>
-        <w:t xml:space="preserve"> </w:t>
+        <w:t xml:space="preserve"> that came from the function parameter </w:t>
       </w:r>
       <w:r>
         <w:rPr>
@@ -1425,15 +1418,7 @@
           <w:szCs w:val="40"/>
           <w:lang w:bidi="ar-BH"/>
         </w:rPr>
-        <w:t xml:space="preserve">PHP array or object </w:t>
-      </w:r>
-      <w:r>
-        <w:rPr>
-          <w:sz w:val="40"/>
-          <w:szCs w:val="40"/>
-          <w:lang w:bidi="ar-BH"/>
-        </w:rPr>
-        <w:t xml:space="preserve">into </w:t>
+        <w:t xml:space="preserve">PHP array or object into </w:t>
       </w:r>
       <w:r>
         <w:rPr>
@@ -1752,63 +1737,7 @@
           <w:sz w:val="28"/>
           <w:szCs w:val="28"/>
         </w:rPr>
-        <w:t xml:space="preserve">We create a function called </w:t>
-      </w:r>
-      <w:r>
-        <w:rPr>
-          <w:sz w:val="28"/>
-          <w:szCs w:val="28"/>
-        </w:rPr>
-        <w:t>error</w:t>
-      </w:r>
-      <w:r>
-        <w:rPr>
-          <w:sz w:val="28"/>
-          <w:szCs w:val="28"/>
-        </w:rPr>
-        <w:t xml:space="preserve">, it responsible for the </w:t>
-      </w:r>
-      <w:r>
-        <w:rPr>
-          <w:sz w:val="28"/>
-          <w:szCs w:val="28"/>
-        </w:rPr>
-        <w:t>error</w:t>
-      </w:r>
-      <w:r>
-        <w:rPr>
-          <w:sz w:val="28"/>
-          <w:szCs w:val="28"/>
-        </w:rPr>
-        <w:t xml:space="preserve"> message</w:t>
-      </w:r>
-      <w:r>
-        <w:rPr>
-          <w:sz w:val="28"/>
-          <w:szCs w:val="28"/>
-        </w:rPr>
-        <w:t>. It</w:t>
-      </w:r>
-      <w:r>
-        <w:rPr>
-          <w:sz w:val="28"/>
-          <w:szCs w:val="28"/>
-        </w:rPr>
-        <w:t xml:space="preserve"> has </w:t>
-      </w:r>
-      <w:r>
-        <w:rPr>
-          <w:sz w:val="28"/>
-          <w:szCs w:val="28"/>
-        </w:rPr>
-        <w:t>three</w:t>
-      </w:r>
-      <w:r>
-        <w:rPr>
-          <w:sz w:val="28"/>
-          <w:szCs w:val="28"/>
-        </w:rPr>
-        <w:t xml:space="preserve"> attributes:</w:t>
+        <w:t>We create a function called error, it responsible for the error message. It has three attributes:</w:t>
       </w:r>
     </w:p>
     <w:p>
@@ -2817,12 +2746,49 @@
           <w:lang w:bidi="ar-BH"/>
         </w:rPr>
       </w:pPr>
-      <w:r>
-        <w:rPr>
-          <w:sz w:val="40"/>
-          <w:szCs w:val="40"/>
-          <w:lang w:bidi="ar-BH"/>
-        </w:rPr>
+    </w:p>
+    <w:p>
+      <w:pPr>
+        <w:rPr>
+          <w:sz w:val="40"/>
+          <w:szCs w:val="40"/>
+          <w:lang w:bidi="ar-BH"/>
+        </w:rPr>
+      </w:pPr>
+    </w:p>
+    <w:p>
+      <w:pPr>
+        <w:rPr>
+          <w:sz w:val="40"/>
+          <w:szCs w:val="40"/>
+          <w:lang w:bidi="ar-BH"/>
+        </w:rPr>
+      </w:pPr>
+    </w:p>
+    <w:p>
+      <w:pPr>
+        <w:rPr>
+          <w:sz w:val="40"/>
+          <w:szCs w:val="40"/>
+          <w:lang w:bidi="ar-BH"/>
+        </w:rPr>
+      </w:pPr>
+    </w:p>
+    <w:p>
+      <w:pPr>
+        <w:rPr>
+          <w:sz w:val="40"/>
+          <w:szCs w:val="40"/>
+          <w:lang w:bidi="ar-BH"/>
+        </w:rPr>
+      </w:pPr>
+      <w:r>
+        <w:rPr>
+          <w:sz w:val="40"/>
+          <w:szCs w:val="40"/>
+          <w:lang w:bidi="ar-BH"/>
+        </w:rPr>
+        <w:lastRenderedPageBreak/>
         <w:t xml:space="preserve">we convert a PHP array or object into a JSON string using </w:t>
       </w:r>
       <w:proofErr w:type="spellStart"/>
@@ -2990,7 +2956,6 @@
           <w:szCs w:val="21"/>
           <w:lang w:eastAsia="en-GB"/>
         </w:rPr>
-        <w:lastRenderedPageBreak/>
         <w:t>echo</w:t>
       </w:r>
       <w:r>
@@ -3849,6 +3814,7 @@
   <w:style w:type="character" w:default="1" w:styleId="DefaultParagraphFont">
     <w:name w:val="Default Paragraph Font"/>
     <w:uiPriority w:val="1"/>
+    <w:semiHidden/>
     <w:unhideWhenUsed/>
   </w:style>
   <w:style w:type="table" w:default="1" w:styleId="TableNormal">

</xml_diff>